<commit_message>
removed commented code and started working on deliverables
</commit_message>
<xml_diff>
--- a/3270 FA 21 Programming Poject Deliverables.docx
+++ b/3270 FA 21 Programming Poject Deliverables.docx
@@ -1,6 +1,6 @@
 
 <file path=word/document.xml><?xml version="1.0" encoding="utf-8"?>
-<w:document xmlns:wpc="http://schemas.microsoft.com/office/word/2010/wordprocessingCanvas" xmlns:mo="http://schemas.microsoft.com/office/mac/office/2008/main" xmlns:mc="http://schemas.openxmlformats.org/markup-compatibility/2006" xmlns:mv="urn:schemas-microsoft-com:mac:vml" xmlns:o="urn:schemas-microsoft-com:office:office" xmlns:r="http://schemas.openxmlformats.org/officeDocument/2006/relationships" xmlns:m="http://schemas.openxmlformats.org/officeDocument/2006/math" xmlns:v="urn:schemas-microsoft-com:vml" xmlns:wp14="http://schemas.microsoft.com/office/word/2010/wordprocessingDrawing" xmlns:wp="http://schemas.openxmlformats.org/drawingml/2006/wordprocessingDrawing" xmlns:w10="urn:schemas-microsoft-com:office:word" xmlns:w="http://schemas.openxmlformats.org/wordprocessingml/2006/main" xmlns:w14="http://schemas.microsoft.com/office/word/2010/wordml" xmlns:wpg="http://schemas.microsoft.com/office/word/2010/wordprocessingGroup" xmlns:wpi="http://schemas.microsoft.com/office/word/2010/wordprocessingInk" xmlns:wne="http://schemas.microsoft.com/office/word/2006/wordml" xmlns:wps="http://schemas.microsoft.com/office/word/2010/wordprocessingShape" mc:Ignorable="w14 wp14">
+<w:document xmlns:wpc="http://schemas.microsoft.com/office/word/2010/wordprocessingCanvas" xmlns:cx="http://schemas.microsoft.com/office/drawing/2014/chartex" xmlns:cx1="http://schemas.microsoft.com/office/drawing/2015/9/8/chartex" xmlns:cx2="http://schemas.microsoft.com/office/drawing/2015/10/21/chartex" xmlns:cx3="http://schemas.microsoft.com/office/drawing/2016/5/9/chartex" xmlns:cx4="http://schemas.microsoft.com/office/drawing/2016/5/10/chartex" xmlns:cx5="http://schemas.microsoft.com/office/drawing/2016/5/11/chartex" xmlns:cx6="http://schemas.microsoft.com/office/drawing/2016/5/12/chartex" xmlns:cx7="http://schemas.microsoft.com/office/drawing/2016/5/13/chartex" xmlns:cx8="http://schemas.microsoft.com/office/drawing/2016/5/14/chartex" xmlns:mc="http://schemas.openxmlformats.org/markup-compatibility/2006" xmlns:aink="http://schemas.microsoft.com/office/drawing/2016/ink" xmlns:am3d="http://schemas.microsoft.com/office/drawing/2017/model3d" xmlns:o="urn:schemas-microsoft-com:office:office" xmlns:r="http://schemas.openxmlformats.org/officeDocument/2006/relationships" xmlns:m="http://schemas.openxmlformats.org/officeDocument/2006/math" xmlns:v="urn:schemas-microsoft-com:vml" xmlns:wp14="http://schemas.microsoft.com/office/word/2010/wordprocessingDrawing" xmlns:wp="http://schemas.openxmlformats.org/drawingml/2006/wordprocessingDrawing" xmlns:w10="urn:schemas-microsoft-com:office:word" xmlns:w="http://schemas.openxmlformats.org/wordprocessingml/2006/main" xmlns:w14="http://schemas.microsoft.com/office/word/2010/wordml" xmlns:w15="http://schemas.microsoft.com/office/word/2012/wordml" xmlns:w16cex="http://schemas.microsoft.com/office/word/2018/wordml/cex" xmlns:w16cid="http://schemas.microsoft.com/office/word/2016/wordml/cid" xmlns:w16="http://schemas.microsoft.com/office/word/2018/wordml" xmlns:w16sdtdh="http://schemas.microsoft.com/office/word/2020/wordml/sdtdatahash" xmlns:w16se="http://schemas.microsoft.com/office/word/2015/wordml/symex" xmlns:wpg="http://schemas.microsoft.com/office/word/2010/wordprocessingGroup" xmlns:wpi="http://schemas.microsoft.com/office/word/2010/wordprocessingInk" xmlns:wne="http://schemas.microsoft.com/office/word/2006/wordml" xmlns:wps="http://schemas.microsoft.com/office/word/2010/wordprocessingShape" mc:Ignorable="w14 w15 w16se w16cid w16 w16cex w16sdtdh wp14">
   <w:body>
     <w:p>
       <w:pPr>
@@ -48,8 +48,6 @@
         </w:rPr>
         <w:t>2021</w:t>
       </w:r>
-      <w:bookmarkStart w:id="0" w:name="_GoBack"/>
-      <w:bookmarkEnd w:id="0"/>
     </w:p>
     <w:p>
       <w:pPr>
@@ -113,7 +111,23 @@
           <w:sz w:val="24"/>
           <w:szCs w:val="24"/>
         </w:rPr>
-        <w:t>Name: _____________________________ Date Submitted: _____________</w:t>
+        <w:t>Name: ________</w:t>
+      </w:r>
+      <w:r>
+        <w:rPr>
+          <w:rFonts w:ascii="Arial" w:hAnsi="Arial" w:cs="Arial"/>
+          <w:sz w:val="24"/>
+          <w:szCs w:val="24"/>
+        </w:rPr>
+        <w:t>Rajesh Patel</w:t>
+      </w:r>
+      <w:r>
+        <w:rPr>
+          <w:rFonts w:ascii="Arial" w:hAnsi="Arial" w:cs="Arial"/>
+          <w:sz w:val="24"/>
+          <w:szCs w:val="24"/>
+        </w:rPr>
+        <w:t>_________ Date Submitted: _____________</w:t>
       </w:r>
     </w:p>
     <w:p>
@@ -177,6 +191,7 @@
         </w:rPr>
         <w:t xml:space="preserve"> </w:t>
       </w:r>
+      <w:proofErr w:type="spellStart"/>
       <w:r>
         <w:rPr>
           <w:rFonts w:ascii="Arial" w:hAnsi="Arial" w:cs="Arial"/>
@@ -187,6 +202,7 @@
         </w:rPr>
         <w:t>TrieAutoComplete</w:t>
       </w:r>
+      <w:proofErr w:type="spellEnd"/>
       <w:r>
         <w:rPr>
           <w:rFonts w:ascii="Arial" w:hAnsi="Arial" w:cs="Arial"/>
@@ -772,6 +788,7 @@
           <w:szCs w:val="24"/>
         </w:rPr>
       </w:pPr>
+      <w:proofErr w:type="spellStart"/>
       <w:r>
         <w:rPr>
           <w:rFonts w:ascii="Arial" w:hAnsi="Arial" w:cs="Arial"/>
@@ -782,6 +799,7 @@
         </w:rPr>
         <w:t>topMatch</w:t>
       </w:r>
+      <w:proofErr w:type="spellEnd"/>
     </w:p>
     <w:p>
       <w:pPr>
@@ -1091,6 +1109,7 @@
           <w:szCs w:val="24"/>
         </w:rPr>
       </w:pPr>
+      <w:proofErr w:type="spellStart"/>
       <w:r>
         <w:rPr>
           <w:rFonts w:ascii="Arial" w:hAnsi="Arial" w:cs="Arial"/>
@@ -1101,6 +1120,7 @@
         </w:rPr>
         <w:t>topMatches</w:t>
       </w:r>
+      <w:proofErr w:type="spellEnd"/>
     </w:p>
     <w:p>
       <w:pPr>
@@ -1441,6 +1461,7 @@
         </w:rPr>
         <w:t xml:space="preserve">Complete your test cases to test the </w:t>
       </w:r>
+      <w:proofErr w:type="spellStart"/>
       <w:r>
         <w:rPr>
           <w:rFonts w:ascii="Arial" w:hAnsi="Arial" w:cs="Arial"/>
@@ -1451,6 +1472,7 @@
         </w:rPr>
         <w:t>TrieAutoComplete</w:t>
       </w:r>
+      <w:proofErr w:type="spellEnd"/>
       <w:r>
         <w:rPr>
           <w:rFonts w:ascii="Arial" w:hAnsi="Arial" w:cs="Arial"/>
@@ -1523,7 +1545,25 @@
           <w:sz w:val="24"/>
           <w:szCs w:val="24"/>
         </w:rPr>
-        <w:t>Assuming the trie already contains the terms {”ape, 6”, ”app, 4”, ”ban, 2”, ”bat, 3”, ”bee, 5”, ”car, 7”, ”cat, 1”}, you would expect results based on the following table:</w:t>
+        <w:t xml:space="preserve">Assuming the </w:t>
+      </w:r>
+      <w:proofErr w:type="spellStart"/>
+      <w:r>
+        <w:rPr>
+          <w:rFonts w:ascii="Arial" w:hAnsi="Arial" w:cs="Arial"/>
+          <w:sz w:val="24"/>
+          <w:szCs w:val="24"/>
+        </w:rPr>
+        <w:t>trie</w:t>
+      </w:r>
+      <w:proofErr w:type="spellEnd"/>
+      <w:r>
+        <w:rPr>
+          <w:rFonts w:ascii="Arial" w:hAnsi="Arial" w:cs="Arial"/>
+          <w:sz w:val="24"/>
+          <w:szCs w:val="24"/>
+        </w:rPr>
+        <w:t xml:space="preserve"> already contains the terms {”ape, 6”, ”app, 4”, ”ban, 2”, ”bat, 3”, ”bee, 5”, ”car, 7”, ”cat, 1”}, you would expect results based on the following table:</w:t>
       </w:r>
     </w:p>
     <w:tbl>
@@ -2333,7 +2373,25 @@
                 <w:sz w:val="24"/>
                 <w:szCs w:val="24"/>
               </w:rPr>
-              <w:t>”ba”</w:t>
+              <w:t>”</w:t>
+            </w:r>
+            <w:proofErr w:type="spellStart"/>
+            <w:r>
+              <w:rPr>
+                <w:rFonts w:ascii="Arial" w:hAnsi="Arial" w:cs="Arial"/>
+                <w:sz w:val="24"/>
+                <w:szCs w:val="24"/>
+              </w:rPr>
+              <w:t>ba</w:t>
+            </w:r>
+            <w:proofErr w:type="spellEnd"/>
+            <w:r>
+              <w:rPr>
+                <w:rFonts w:ascii="Arial" w:hAnsi="Arial" w:cs="Arial"/>
+                <w:sz w:val="24"/>
+                <w:szCs w:val="24"/>
+              </w:rPr>
+              <w:t>”</w:t>
             </w:r>
           </w:p>
         </w:tc>
@@ -2571,6 +2629,7 @@
         </w:rPr>
         <w:t>What is the order of growth (big-Oh) of the number of compares (in the worst case) that each of the operations in the </w:t>
       </w:r>
+      <w:proofErr w:type="spellStart"/>
       <w:r>
         <w:rPr>
           <w:rFonts w:ascii="Arial" w:eastAsia="Times New Roman" w:hAnsi="Arial" w:cs="Arial"/>
@@ -2579,7 +2638,18 @@
           <w:sz w:val="24"/>
           <w:szCs w:val="24"/>
         </w:rPr>
-        <w:t xml:space="preserve">Autocompletor </w:t>
+        <w:t>Autocompletor</w:t>
+      </w:r>
+      <w:proofErr w:type="spellEnd"/>
+      <w:r>
+        <w:rPr>
+          <w:rFonts w:ascii="Arial" w:eastAsia="Times New Roman" w:hAnsi="Arial" w:cs="Arial"/>
+          <w:i/>
+          <w:color w:val="FF0000"/>
+          <w:sz w:val="24"/>
+          <w:szCs w:val="24"/>
+        </w:rPr>
+        <w:t xml:space="preserve"> </w:t>
       </w:r>
       <w:r>
         <w:rPr>
@@ -2613,6 +2683,7 @@
         </w:rPr>
         <w:t xml:space="preserve">How does the runtime of </w:t>
       </w:r>
+      <w:proofErr w:type="spellStart"/>
       <w:r>
         <w:rPr>
           <w:rFonts w:ascii="Arial" w:eastAsia="Times New Roman" w:hAnsi="Arial" w:cs="Arial"/>
@@ -2621,16 +2692,9 @@
           <w:sz w:val="24"/>
           <w:szCs w:val="24"/>
         </w:rPr>
-        <w:t>topMatches()</w:t>
-      </w:r>
-      <w:r>
-        <w:rPr>
-          <w:rFonts w:ascii="Arial" w:eastAsia="Times New Roman" w:hAnsi="Arial" w:cs="Arial"/>
-          <w:sz w:val="24"/>
-          <w:szCs w:val="24"/>
-        </w:rPr>
-        <w:t xml:space="preserve"> vary with k, assuming a fixed prefix and set of terms? Provide answers for </w:t>
-      </w:r>
+        <w:t>topMatches</w:t>
+      </w:r>
+      <w:proofErr w:type="spellEnd"/>
       <w:r>
         <w:rPr>
           <w:rFonts w:ascii="Arial" w:eastAsia="Times New Roman" w:hAnsi="Arial" w:cs="Arial"/>
@@ -2639,7 +2703,7 @@
           <w:sz w:val="24"/>
           <w:szCs w:val="24"/>
         </w:rPr>
-        <w:t xml:space="preserve">BruteAutocomplete </w:t>
+        <w:t>()</w:t>
       </w:r>
       <w:r>
         <w:rPr>
@@ -2647,8 +2711,9 @@
           <w:sz w:val="24"/>
           <w:szCs w:val="24"/>
         </w:rPr>
-        <w:t xml:space="preserve">and </w:t>
-      </w:r>
+        <w:t xml:space="preserve"> vary with k, assuming a fixed prefix and set of terms? Provide answers for </w:t>
+      </w:r>
+      <w:proofErr w:type="spellStart"/>
       <w:r>
         <w:rPr>
           <w:rFonts w:ascii="Arial" w:eastAsia="Times New Roman" w:hAnsi="Arial" w:cs="Arial"/>
@@ -2657,8 +2722,39 @@
           <w:sz w:val="24"/>
           <w:szCs w:val="24"/>
         </w:rPr>
+        <w:t>BruteAutocomplete</w:t>
+      </w:r>
+      <w:proofErr w:type="spellEnd"/>
+      <w:r>
+        <w:rPr>
+          <w:rFonts w:ascii="Arial" w:eastAsia="Times New Roman" w:hAnsi="Arial" w:cs="Arial"/>
+          <w:i/>
+          <w:color w:val="FF0000"/>
+          <w:sz w:val="24"/>
+          <w:szCs w:val="24"/>
+        </w:rPr>
+        <w:t xml:space="preserve"> </w:t>
+      </w:r>
+      <w:r>
+        <w:rPr>
+          <w:rFonts w:ascii="Arial" w:eastAsia="Times New Roman" w:hAnsi="Arial" w:cs="Arial"/>
+          <w:sz w:val="24"/>
+          <w:szCs w:val="24"/>
+        </w:rPr>
+        <w:t xml:space="preserve">and </w:t>
+      </w:r>
+      <w:proofErr w:type="spellStart"/>
+      <w:r>
+        <w:rPr>
+          <w:rFonts w:ascii="Arial" w:eastAsia="Times New Roman" w:hAnsi="Arial" w:cs="Arial"/>
+          <w:i/>
+          <w:color w:val="FF0000"/>
+          <w:sz w:val="24"/>
+          <w:szCs w:val="24"/>
+        </w:rPr>
         <w:t>TrieAutocomplete</w:t>
       </w:r>
+      <w:proofErr w:type="spellEnd"/>
       <w:r>
         <w:rPr>
           <w:rFonts w:ascii="Arial" w:eastAsia="Times New Roman" w:hAnsi="Arial" w:cs="Arial"/>
@@ -2691,6 +2787,7 @@
         </w:rPr>
         <w:t xml:space="preserve">How does increasing the size of the source and increasing the size of the prefix argument affect the runtime of </w:t>
       </w:r>
+      <w:proofErr w:type="spellStart"/>
       <w:r>
         <w:rPr>
           <w:rFonts w:ascii="Arial" w:eastAsia="Times New Roman" w:hAnsi="Arial" w:cs="Arial"/>
@@ -2701,6 +2798,7 @@
         </w:rPr>
         <w:t>topMatch</w:t>
       </w:r>
+      <w:proofErr w:type="spellEnd"/>
       <w:r>
         <w:rPr>
           <w:rFonts w:ascii="Arial" w:eastAsia="Times New Roman" w:hAnsi="Arial" w:cs="Arial"/>
@@ -2709,6 +2807,7 @@
         </w:rPr>
         <w:t xml:space="preserve"> and </w:t>
       </w:r>
+      <w:proofErr w:type="spellStart"/>
       <w:r>
         <w:rPr>
           <w:rFonts w:ascii="Arial" w:eastAsia="Times New Roman" w:hAnsi="Arial" w:cs="Arial"/>
@@ -2719,13 +2818,68 @@
         </w:rPr>
         <w:t>topMatches</w:t>
       </w:r>
+      <w:proofErr w:type="spellEnd"/>
       <w:r>
         <w:rPr>
           <w:rFonts w:ascii="Arial" w:eastAsia="Times New Roman" w:hAnsi="Arial" w:cs="Arial"/>
           <w:sz w:val="24"/>
           <w:szCs w:val="24"/>
         </w:rPr>
-        <w:t>? (Tip: Benchmark each implementation using fourletterwords.txt, which has all four-letter combinations from aaaa to zzzz, and fourletterwordshalf.txt, which has all four-letter word combinations from aaaa to mzzz. These datasets provide a very clean distribution of words and an exact 1-to-2 ratio of words in source files.)</w:t>
+        <w:t xml:space="preserve">? (Tip: Benchmark each implementation using fourletterwords.txt, which has all four-letter combinations from </w:t>
+      </w:r>
+      <w:proofErr w:type="spellStart"/>
+      <w:r>
+        <w:rPr>
+          <w:rFonts w:ascii="Arial" w:eastAsia="Times New Roman" w:hAnsi="Arial" w:cs="Arial"/>
+          <w:sz w:val="24"/>
+          <w:szCs w:val="24"/>
+        </w:rPr>
+        <w:t>aaaa</w:t>
+      </w:r>
+      <w:proofErr w:type="spellEnd"/>
+      <w:r>
+        <w:rPr>
+          <w:rFonts w:ascii="Arial" w:eastAsia="Times New Roman" w:hAnsi="Arial" w:cs="Arial"/>
+          <w:sz w:val="24"/>
+          <w:szCs w:val="24"/>
+        </w:rPr>
+        <w:t xml:space="preserve"> to zzzz, and fourletterwordshalf.txt, which has all four-letter word combinations from </w:t>
+      </w:r>
+      <w:proofErr w:type="spellStart"/>
+      <w:r>
+        <w:rPr>
+          <w:rFonts w:ascii="Arial" w:eastAsia="Times New Roman" w:hAnsi="Arial" w:cs="Arial"/>
+          <w:sz w:val="24"/>
+          <w:szCs w:val="24"/>
+        </w:rPr>
+        <w:t>aaaa</w:t>
+      </w:r>
+      <w:proofErr w:type="spellEnd"/>
+      <w:r>
+        <w:rPr>
+          <w:rFonts w:ascii="Arial" w:eastAsia="Times New Roman" w:hAnsi="Arial" w:cs="Arial"/>
+          <w:sz w:val="24"/>
+          <w:szCs w:val="24"/>
+        </w:rPr>
+        <w:t xml:space="preserve"> to </w:t>
+      </w:r>
+      <w:proofErr w:type="spellStart"/>
+      <w:r>
+        <w:rPr>
+          <w:rFonts w:ascii="Arial" w:eastAsia="Times New Roman" w:hAnsi="Arial" w:cs="Arial"/>
+          <w:sz w:val="24"/>
+          <w:szCs w:val="24"/>
+        </w:rPr>
+        <w:t>mzzz</w:t>
+      </w:r>
+      <w:proofErr w:type="spellEnd"/>
+      <w:r>
+        <w:rPr>
+          <w:rFonts w:ascii="Arial" w:eastAsia="Times New Roman" w:hAnsi="Arial" w:cs="Arial"/>
+          <w:sz w:val="24"/>
+          <w:szCs w:val="24"/>
+        </w:rPr>
+        <w:t>. These datasets provide a very clean distribution of words and an exact 1-to-2 ratio of words in source files.)</w:t>
       </w:r>
     </w:p>
     <w:p>
@@ -2790,6 +2944,7 @@
         </w:rPr>
         <w:t xml:space="preserve">The big-Oh for </w:t>
       </w:r>
+      <w:proofErr w:type="spellStart"/>
       <w:r>
         <w:rPr>
           <w:rFonts w:ascii="Arial" w:hAnsi="Arial" w:cs="Arial"/>
@@ -2800,6 +2955,7 @@
         </w:rPr>
         <w:t>TrieAutoComplete</w:t>
       </w:r>
+      <w:proofErr w:type="spellEnd"/>
       <w:r>
         <w:rPr>
           <w:rFonts w:ascii="Arial" w:hAnsi="Arial" w:cs="Arial"/>
@@ -2817,6 +2973,7 @@
         </w:rPr>
         <w:t xml:space="preserve">after analyzing the pseudocode and big-Oh for </w:t>
       </w:r>
+      <w:proofErr w:type="spellStart"/>
       <w:r>
         <w:rPr>
           <w:rFonts w:ascii="Arial" w:hAnsi="Arial" w:cs="Arial"/>
@@ -2827,6 +2984,7 @@
         </w:rPr>
         <w:t>TrieAutoComplete</w:t>
       </w:r>
+      <w:proofErr w:type="spellEnd"/>
       <w:r>
         <w:rPr>
           <w:rFonts w:ascii="Arial" w:hAnsi="Arial" w:cs="Arial"/>
@@ -2876,6 +3034,7 @@
         </w:rPr>
         <w:t xml:space="preserve">Compare the </w:t>
       </w:r>
+      <w:proofErr w:type="spellStart"/>
       <w:r>
         <w:rPr>
           <w:rFonts w:ascii="Arial" w:hAnsi="Arial" w:cs="Arial"/>
@@ -2886,6 +3045,7 @@
         </w:rPr>
         <w:t>TrieAutoComplete</w:t>
       </w:r>
+      <w:proofErr w:type="spellEnd"/>
       <w:r>
         <w:rPr>
           <w:rFonts w:ascii="Arial" w:hAnsi="Arial" w:cs="Arial"/>
@@ -2903,6 +3063,7 @@
         </w:rPr>
         <w:t xml:space="preserve">with </w:t>
       </w:r>
+      <w:proofErr w:type="spellStart"/>
       <w:r>
         <w:rPr>
           <w:rFonts w:ascii="Arial" w:hAnsi="Arial" w:cs="Arial"/>
@@ -2913,6 +3074,7 @@
         </w:rPr>
         <w:t>BruteAutoComplete</w:t>
       </w:r>
+      <w:proofErr w:type="spellEnd"/>
       <w:r>
         <w:rPr>
           <w:rFonts w:ascii="Arial" w:hAnsi="Arial" w:cs="Arial"/>
@@ -2931,6 +3093,7 @@
         </w:rPr>
         <w:t xml:space="preserve">and </w:t>
       </w:r>
+      <w:proofErr w:type="spellStart"/>
       <w:r>
         <w:rPr>
           <w:rFonts w:ascii="Arial" w:hAnsi="Arial" w:cs="Arial"/>
@@ -2941,6 +3104,7 @@
         </w:rPr>
         <w:t>BinarySearchAutoComplete</w:t>
       </w:r>
+      <w:proofErr w:type="spellEnd"/>
       <w:r>
         <w:rPr>
           <w:rFonts w:ascii="Arial" w:hAnsi="Arial" w:cs="Arial"/>
@@ -2951,8 +3115,8 @@
       </w:r>
     </w:p>
     <w:sectPr>
-      <w:footerReference w:type="even" r:id="rId8"/>
-      <w:footerReference w:type="default" r:id="rId9"/>
+      <w:footerReference w:type="even" r:id="rId7"/>
+      <w:footerReference w:type="default" r:id="rId8"/>
       <w:pgSz w:w="12240" w:h="15840"/>
       <w:pgMar w:top="1440" w:right="2690" w:bottom="1440" w:left="2675" w:header="720" w:footer="720" w:gutter="0"/>
       <w:cols w:space="720"/>
@@ -2962,7 +3126,7 @@
 </file>
 
 <file path=word/endnotes.xml><?xml version="1.0" encoding="utf-8"?>
-<w:endnotes xmlns:wpc="http://schemas.microsoft.com/office/word/2010/wordprocessingCanvas" xmlns:mo="http://schemas.microsoft.com/office/mac/office/2008/main" xmlns:mc="http://schemas.openxmlformats.org/markup-compatibility/2006" xmlns:mv="urn:schemas-microsoft-com:mac:vml" xmlns:o="urn:schemas-microsoft-com:office:office" xmlns:r="http://schemas.openxmlformats.org/officeDocument/2006/relationships" xmlns:m="http://schemas.openxmlformats.org/officeDocument/2006/math" xmlns:v="urn:schemas-microsoft-com:vml" xmlns:wp14="http://schemas.microsoft.com/office/word/2010/wordprocessingDrawing" xmlns:wp="http://schemas.openxmlformats.org/drawingml/2006/wordprocessingDrawing" xmlns:w10="urn:schemas-microsoft-com:office:word" xmlns:w="http://schemas.openxmlformats.org/wordprocessingml/2006/main" xmlns:w14="http://schemas.microsoft.com/office/word/2010/wordml" xmlns:wpg="http://schemas.microsoft.com/office/word/2010/wordprocessingGroup" xmlns:wpi="http://schemas.microsoft.com/office/word/2010/wordprocessingInk" xmlns:wne="http://schemas.microsoft.com/office/word/2006/wordml" xmlns:wps="http://schemas.microsoft.com/office/word/2010/wordprocessingShape" mc:Ignorable="w14 wp14">
+<w:endnotes xmlns:wpc="http://schemas.microsoft.com/office/word/2010/wordprocessingCanvas" xmlns:cx="http://schemas.microsoft.com/office/drawing/2014/chartex" xmlns:cx1="http://schemas.microsoft.com/office/drawing/2015/9/8/chartex" xmlns:cx2="http://schemas.microsoft.com/office/drawing/2015/10/21/chartex" xmlns:cx3="http://schemas.microsoft.com/office/drawing/2016/5/9/chartex" xmlns:cx4="http://schemas.microsoft.com/office/drawing/2016/5/10/chartex" xmlns:cx5="http://schemas.microsoft.com/office/drawing/2016/5/11/chartex" xmlns:cx6="http://schemas.microsoft.com/office/drawing/2016/5/12/chartex" xmlns:cx7="http://schemas.microsoft.com/office/drawing/2016/5/13/chartex" xmlns:cx8="http://schemas.microsoft.com/office/drawing/2016/5/14/chartex" xmlns:mc="http://schemas.openxmlformats.org/markup-compatibility/2006" xmlns:aink="http://schemas.microsoft.com/office/drawing/2016/ink" xmlns:am3d="http://schemas.microsoft.com/office/drawing/2017/model3d" xmlns:o="urn:schemas-microsoft-com:office:office" xmlns:r="http://schemas.openxmlformats.org/officeDocument/2006/relationships" xmlns:m="http://schemas.openxmlformats.org/officeDocument/2006/math" xmlns:v="urn:schemas-microsoft-com:vml" xmlns:wp14="http://schemas.microsoft.com/office/word/2010/wordprocessingDrawing" xmlns:wp="http://schemas.openxmlformats.org/drawingml/2006/wordprocessingDrawing" xmlns:w10="urn:schemas-microsoft-com:office:word" xmlns:w="http://schemas.openxmlformats.org/wordprocessingml/2006/main" xmlns:w14="http://schemas.microsoft.com/office/word/2010/wordml" xmlns:w15="http://schemas.microsoft.com/office/word/2012/wordml" xmlns:w16cex="http://schemas.microsoft.com/office/word/2018/wordml/cex" xmlns:w16cid="http://schemas.microsoft.com/office/word/2016/wordml/cid" xmlns:w16="http://schemas.microsoft.com/office/word/2018/wordml" xmlns:w16sdtdh="http://schemas.microsoft.com/office/word/2020/wordml/sdtdatahash" xmlns:w16se="http://schemas.microsoft.com/office/word/2015/wordml/symex" xmlns:wpg="http://schemas.microsoft.com/office/word/2010/wordprocessingGroup" xmlns:wpi="http://schemas.microsoft.com/office/word/2010/wordprocessingInk" xmlns:wne="http://schemas.microsoft.com/office/word/2006/wordml" xmlns:wps="http://schemas.microsoft.com/office/word/2010/wordprocessingShape" mc:Ignorable="w14 w15 w16se w16cid w16 w16cex w16sdtdh wp14">
   <w:endnote w:type="separator" w:id="-1">
     <w:p>
       <w:pPr>
@@ -2987,7 +3151,7 @@
 </file>
 
 <file path=word/footer1.xml><?xml version="1.0" encoding="utf-8"?>
-<w:ftr xmlns:wpc="http://schemas.microsoft.com/office/word/2010/wordprocessingCanvas" xmlns:mo="http://schemas.microsoft.com/office/mac/office/2008/main" xmlns:mc="http://schemas.openxmlformats.org/markup-compatibility/2006" xmlns:mv="urn:schemas-microsoft-com:mac:vml" xmlns:o="urn:schemas-microsoft-com:office:office" xmlns:r="http://schemas.openxmlformats.org/officeDocument/2006/relationships" xmlns:m="http://schemas.openxmlformats.org/officeDocument/2006/math" xmlns:v="urn:schemas-microsoft-com:vml" xmlns:wp14="http://schemas.microsoft.com/office/word/2010/wordprocessingDrawing" xmlns:wp="http://schemas.openxmlformats.org/drawingml/2006/wordprocessingDrawing" xmlns:w10="urn:schemas-microsoft-com:office:word" xmlns:w="http://schemas.openxmlformats.org/wordprocessingml/2006/main" xmlns:w14="http://schemas.microsoft.com/office/word/2010/wordml" xmlns:wpg="http://schemas.microsoft.com/office/word/2010/wordprocessingGroup" xmlns:wpi="http://schemas.microsoft.com/office/word/2010/wordprocessingInk" xmlns:wne="http://schemas.microsoft.com/office/word/2006/wordml" xmlns:wps="http://schemas.microsoft.com/office/word/2010/wordprocessingShape" mc:Ignorable="w14 wp14">
+<w:ftr xmlns:wpc="http://schemas.microsoft.com/office/word/2010/wordprocessingCanvas" xmlns:cx="http://schemas.microsoft.com/office/drawing/2014/chartex" xmlns:cx1="http://schemas.microsoft.com/office/drawing/2015/9/8/chartex" xmlns:cx2="http://schemas.microsoft.com/office/drawing/2015/10/21/chartex" xmlns:cx3="http://schemas.microsoft.com/office/drawing/2016/5/9/chartex" xmlns:cx4="http://schemas.microsoft.com/office/drawing/2016/5/10/chartex" xmlns:cx5="http://schemas.microsoft.com/office/drawing/2016/5/11/chartex" xmlns:cx6="http://schemas.microsoft.com/office/drawing/2016/5/12/chartex" xmlns:cx7="http://schemas.microsoft.com/office/drawing/2016/5/13/chartex" xmlns:cx8="http://schemas.microsoft.com/office/drawing/2016/5/14/chartex" xmlns:mc="http://schemas.openxmlformats.org/markup-compatibility/2006" xmlns:aink="http://schemas.microsoft.com/office/drawing/2016/ink" xmlns:am3d="http://schemas.microsoft.com/office/drawing/2017/model3d" xmlns:o="urn:schemas-microsoft-com:office:office" xmlns:r="http://schemas.openxmlformats.org/officeDocument/2006/relationships" xmlns:m="http://schemas.openxmlformats.org/officeDocument/2006/math" xmlns:v="urn:schemas-microsoft-com:vml" xmlns:wp14="http://schemas.microsoft.com/office/word/2010/wordprocessingDrawing" xmlns:wp="http://schemas.openxmlformats.org/drawingml/2006/wordprocessingDrawing" xmlns:w10="urn:schemas-microsoft-com:office:word" xmlns:w="http://schemas.openxmlformats.org/wordprocessingml/2006/main" xmlns:w14="http://schemas.microsoft.com/office/word/2010/wordml" xmlns:w15="http://schemas.microsoft.com/office/word/2012/wordml" xmlns:w16cex="http://schemas.microsoft.com/office/word/2018/wordml/cex" xmlns:w16cid="http://schemas.microsoft.com/office/word/2016/wordml/cid" xmlns:w16="http://schemas.microsoft.com/office/word/2018/wordml" xmlns:w16sdtdh="http://schemas.microsoft.com/office/word/2020/wordml/sdtdatahash" xmlns:w16se="http://schemas.microsoft.com/office/word/2015/wordml/symex" xmlns:wpg="http://schemas.microsoft.com/office/word/2010/wordprocessingGroup" xmlns:wpi="http://schemas.microsoft.com/office/word/2010/wordprocessingInk" xmlns:wne="http://schemas.microsoft.com/office/word/2006/wordml" xmlns:wps="http://schemas.microsoft.com/office/word/2010/wordprocessingShape" mc:Ignorable="w14 w15 w16se w16cid w16 w16cex w16sdtdh wp14">
   <w:p>
     <w:pPr>
       <w:pStyle w:val="Footer"/>
@@ -3024,7 +3188,7 @@
 </file>
 
 <file path=word/footer2.xml><?xml version="1.0" encoding="utf-8"?>
-<w:ftr xmlns:wpc="http://schemas.microsoft.com/office/word/2010/wordprocessingCanvas" xmlns:mo="http://schemas.microsoft.com/office/mac/office/2008/main" xmlns:mc="http://schemas.openxmlformats.org/markup-compatibility/2006" xmlns:mv="urn:schemas-microsoft-com:mac:vml" xmlns:o="urn:schemas-microsoft-com:office:office" xmlns:r="http://schemas.openxmlformats.org/officeDocument/2006/relationships" xmlns:m="http://schemas.openxmlformats.org/officeDocument/2006/math" xmlns:v="urn:schemas-microsoft-com:vml" xmlns:wp14="http://schemas.microsoft.com/office/word/2010/wordprocessingDrawing" xmlns:wp="http://schemas.openxmlformats.org/drawingml/2006/wordprocessingDrawing" xmlns:w10="urn:schemas-microsoft-com:office:word" xmlns:w="http://schemas.openxmlformats.org/wordprocessingml/2006/main" xmlns:w14="http://schemas.microsoft.com/office/word/2010/wordml" xmlns:wpg="http://schemas.microsoft.com/office/word/2010/wordprocessingGroup" xmlns:wpi="http://schemas.microsoft.com/office/word/2010/wordprocessingInk" xmlns:wne="http://schemas.microsoft.com/office/word/2006/wordml" xmlns:wps="http://schemas.microsoft.com/office/word/2010/wordprocessingShape" mc:Ignorable="w14 wp14">
+<w:ftr xmlns:wpc="http://schemas.microsoft.com/office/word/2010/wordprocessingCanvas" xmlns:cx="http://schemas.microsoft.com/office/drawing/2014/chartex" xmlns:cx1="http://schemas.microsoft.com/office/drawing/2015/9/8/chartex" xmlns:cx2="http://schemas.microsoft.com/office/drawing/2015/10/21/chartex" xmlns:cx3="http://schemas.microsoft.com/office/drawing/2016/5/9/chartex" xmlns:cx4="http://schemas.microsoft.com/office/drawing/2016/5/10/chartex" xmlns:cx5="http://schemas.microsoft.com/office/drawing/2016/5/11/chartex" xmlns:cx6="http://schemas.microsoft.com/office/drawing/2016/5/12/chartex" xmlns:cx7="http://schemas.microsoft.com/office/drawing/2016/5/13/chartex" xmlns:cx8="http://schemas.microsoft.com/office/drawing/2016/5/14/chartex" xmlns:mc="http://schemas.openxmlformats.org/markup-compatibility/2006" xmlns:aink="http://schemas.microsoft.com/office/drawing/2016/ink" xmlns:am3d="http://schemas.microsoft.com/office/drawing/2017/model3d" xmlns:o="urn:schemas-microsoft-com:office:office" xmlns:r="http://schemas.openxmlformats.org/officeDocument/2006/relationships" xmlns:m="http://schemas.openxmlformats.org/officeDocument/2006/math" xmlns:v="urn:schemas-microsoft-com:vml" xmlns:wp14="http://schemas.microsoft.com/office/word/2010/wordprocessingDrawing" xmlns:wp="http://schemas.openxmlformats.org/drawingml/2006/wordprocessingDrawing" xmlns:w10="urn:schemas-microsoft-com:office:word" xmlns:w="http://schemas.openxmlformats.org/wordprocessingml/2006/main" xmlns:w14="http://schemas.microsoft.com/office/word/2010/wordml" xmlns:w15="http://schemas.microsoft.com/office/word/2012/wordml" xmlns:w16cex="http://schemas.microsoft.com/office/word/2018/wordml/cex" xmlns:w16cid="http://schemas.microsoft.com/office/word/2016/wordml/cid" xmlns:w16="http://schemas.microsoft.com/office/word/2018/wordml" xmlns:w16sdtdh="http://schemas.microsoft.com/office/word/2020/wordml/sdtdatahash" xmlns:w16se="http://schemas.microsoft.com/office/word/2015/wordml/symex" xmlns:wpg="http://schemas.microsoft.com/office/word/2010/wordprocessingGroup" xmlns:wpi="http://schemas.microsoft.com/office/word/2010/wordprocessingInk" xmlns:wne="http://schemas.microsoft.com/office/word/2006/wordml" xmlns:wps="http://schemas.microsoft.com/office/word/2010/wordprocessingShape" mc:Ignorable="w14 w15 w16se w16cid w16 w16cex w16sdtdh wp14">
   <w:p>
     <w:pPr>
       <w:pStyle w:val="Footer"/>
@@ -3092,7 +3256,7 @@
 </file>
 
 <file path=word/footnotes.xml><?xml version="1.0" encoding="utf-8"?>
-<w:footnotes xmlns:wpc="http://schemas.microsoft.com/office/word/2010/wordprocessingCanvas" xmlns:mo="http://schemas.microsoft.com/office/mac/office/2008/main" xmlns:mc="http://schemas.openxmlformats.org/markup-compatibility/2006" xmlns:mv="urn:schemas-microsoft-com:mac:vml" xmlns:o="urn:schemas-microsoft-com:office:office" xmlns:r="http://schemas.openxmlformats.org/officeDocument/2006/relationships" xmlns:m="http://schemas.openxmlformats.org/officeDocument/2006/math" xmlns:v="urn:schemas-microsoft-com:vml" xmlns:wp14="http://schemas.microsoft.com/office/word/2010/wordprocessingDrawing" xmlns:wp="http://schemas.openxmlformats.org/drawingml/2006/wordprocessingDrawing" xmlns:w10="urn:schemas-microsoft-com:office:word" xmlns:w="http://schemas.openxmlformats.org/wordprocessingml/2006/main" xmlns:w14="http://schemas.microsoft.com/office/word/2010/wordml" xmlns:wpg="http://schemas.microsoft.com/office/word/2010/wordprocessingGroup" xmlns:wpi="http://schemas.microsoft.com/office/word/2010/wordprocessingInk" xmlns:wne="http://schemas.microsoft.com/office/word/2006/wordml" xmlns:wps="http://schemas.microsoft.com/office/word/2010/wordprocessingShape" mc:Ignorable="w14 wp14">
+<w:footnotes xmlns:wpc="http://schemas.microsoft.com/office/word/2010/wordprocessingCanvas" xmlns:cx="http://schemas.microsoft.com/office/drawing/2014/chartex" xmlns:cx1="http://schemas.microsoft.com/office/drawing/2015/9/8/chartex" xmlns:cx2="http://schemas.microsoft.com/office/drawing/2015/10/21/chartex" xmlns:cx3="http://schemas.microsoft.com/office/drawing/2016/5/9/chartex" xmlns:cx4="http://schemas.microsoft.com/office/drawing/2016/5/10/chartex" xmlns:cx5="http://schemas.microsoft.com/office/drawing/2016/5/11/chartex" xmlns:cx6="http://schemas.microsoft.com/office/drawing/2016/5/12/chartex" xmlns:cx7="http://schemas.microsoft.com/office/drawing/2016/5/13/chartex" xmlns:cx8="http://schemas.microsoft.com/office/drawing/2016/5/14/chartex" xmlns:mc="http://schemas.openxmlformats.org/markup-compatibility/2006" xmlns:aink="http://schemas.microsoft.com/office/drawing/2016/ink" xmlns:am3d="http://schemas.microsoft.com/office/drawing/2017/model3d" xmlns:o="urn:schemas-microsoft-com:office:office" xmlns:r="http://schemas.openxmlformats.org/officeDocument/2006/relationships" xmlns:m="http://schemas.openxmlformats.org/officeDocument/2006/math" xmlns:v="urn:schemas-microsoft-com:vml" xmlns:wp14="http://schemas.microsoft.com/office/word/2010/wordprocessingDrawing" xmlns:wp="http://schemas.openxmlformats.org/drawingml/2006/wordprocessingDrawing" xmlns:w10="urn:schemas-microsoft-com:office:word" xmlns:w="http://schemas.openxmlformats.org/wordprocessingml/2006/main" xmlns:w14="http://schemas.microsoft.com/office/word/2010/wordml" xmlns:w15="http://schemas.microsoft.com/office/word/2012/wordml" xmlns:w16cex="http://schemas.microsoft.com/office/word/2018/wordml/cex" xmlns:w16cid="http://schemas.microsoft.com/office/word/2016/wordml/cid" xmlns:w16="http://schemas.microsoft.com/office/word/2018/wordml" xmlns:w16sdtdh="http://schemas.microsoft.com/office/word/2020/wordml/sdtdatahash" xmlns:w16se="http://schemas.microsoft.com/office/word/2015/wordml/symex" xmlns:wpg="http://schemas.microsoft.com/office/word/2010/wordprocessingGroup" xmlns:wpi="http://schemas.microsoft.com/office/word/2010/wordprocessingInk" xmlns:wne="http://schemas.microsoft.com/office/word/2006/wordml" xmlns:wps="http://schemas.microsoft.com/office/word/2010/wordprocessingShape" mc:Ignorable="w14 w15 w16se w16cid w16 w16cex w16sdtdh wp14">
   <w:footnote w:type="separator" w:id="-1">
     <w:p>
       <w:pPr>
@@ -3117,8 +3281,8 @@
 </file>
 
 <file path=word/numbering.xml><?xml version="1.0" encoding="utf-8"?>
-<w:numbering xmlns:wpc="http://schemas.microsoft.com/office/word/2010/wordprocessingCanvas" xmlns:mo="http://schemas.microsoft.com/office/mac/office/2008/main" xmlns:mc="http://schemas.openxmlformats.org/markup-compatibility/2006" xmlns:mv="urn:schemas-microsoft-com:mac:vml" xmlns:o="urn:schemas-microsoft-com:office:office" xmlns:r="http://schemas.openxmlformats.org/officeDocument/2006/relationships" xmlns:m="http://schemas.openxmlformats.org/officeDocument/2006/math" xmlns:v="urn:schemas-microsoft-com:vml" xmlns:wp14="http://schemas.microsoft.com/office/word/2010/wordprocessingDrawing" xmlns:wp="http://schemas.openxmlformats.org/drawingml/2006/wordprocessingDrawing" xmlns:w10="urn:schemas-microsoft-com:office:word" xmlns:w="http://schemas.openxmlformats.org/wordprocessingml/2006/main" xmlns:w14="http://schemas.microsoft.com/office/word/2010/wordml" xmlns:wpg="http://schemas.microsoft.com/office/word/2010/wordprocessingGroup" xmlns:wpi="http://schemas.microsoft.com/office/word/2010/wordprocessingInk" xmlns:wne="http://schemas.microsoft.com/office/word/2006/wordml" xmlns:wps="http://schemas.microsoft.com/office/word/2010/wordprocessingShape" mc:Ignorable="w14 wp14">
-  <w:abstractNum w:abstractNumId="0">
+<w:numbering xmlns:wpc="http://schemas.microsoft.com/office/word/2010/wordprocessingCanvas" xmlns:cx="http://schemas.microsoft.com/office/drawing/2014/chartex" xmlns:cx1="http://schemas.microsoft.com/office/drawing/2015/9/8/chartex" xmlns:cx2="http://schemas.microsoft.com/office/drawing/2015/10/21/chartex" xmlns:cx3="http://schemas.microsoft.com/office/drawing/2016/5/9/chartex" xmlns:cx4="http://schemas.microsoft.com/office/drawing/2016/5/10/chartex" xmlns:cx5="http://schemas.microsoft.com/office/drawing/2016/5/11/chartex" xmlns:cx6="http://schemas.microsoft.com/office/drawing/2016/5/12/chartex" xmlns:cx7="http://schemas.microsoft.com/office/drawing/2016/5/13/chartex" xmlns:cx8="http://schemas.microsoft.com/office/drawing/2016/5/14/chartex" xmlns:mc="http://schemas.openxmlformats.org/markup-compatibility/2006" xmlns:aink="http://schemas.microsoft.com/office/drawing/2016/ink" xmlns:am3d="http://schemas.microsoft.com/office/drawing/2017/model3d" xmlns:o="urn:schemas-microsoft-com:office:office" xmlns:r="http://schemas.openxmlformats.org/officeDocument/2006/relationships" xmlns:m="http://schemas.openxmlformats.org/officeDocument/2006/math" xmlns:v="urn:schemas-microsoft-com:vml" xmlns:wp14="http://schemas.microsoft.com/office/word/2010/wordprocessingDrawing" xmlns:wp="http://schemas.openxmlformats.org/drawingml/2006/wordprocessingDrawing" xmlns:w10="urn:schemas-microsoft-com:office:word" xmlns:w="http://schemas.openxmlformats.org/wordprocessingml/2006/main" xmlns:w14="http://schemas.microsoft.com/office/word/2010/wordml" xmlns:w15="http://schemas.microsoft.com/office/word/2012/wordml" xmlns:w16cex="http://schemas.microsoft.com/office/word/2018/wordml/cex" xmlns:w16cid="http://schemas.microsoft.com/office/word/2016/wordml/cid" xmlns:w16="http://schemas.microsoft.com/office/word/2018/wordml" xmlns:w16sdtdh="http://schemas.microsoft.com/office/word/2020/wordml/sdtdatahash" xmlns:w16se="http://schemas.microsoft.com/office/word/2015/wordml/symex" xmlns:wpg="http://schemas.microsoft.com/office/word/2010/wordprocessingGroup" xmlns:wpi="http://schemas.microsoft.com/office/word/2010/wordprocessingInk" xmlns:wne="http://schemas.microsoft.com/office/word/2006/wordml" xmlns:wps="http://schemas.microsoft.com/office/word/2010/wordprocessingShape" mc:Ignorable="w14 w15 w16se w16cid w16 w16cex w16sdtdh wp14">
+  <w:abstractNum w:abstractNumId="0" w15:restartNumberingAfterBreak="0">
     <w:nsid w:val="18651B0A"/>
     <w:multiLevelType w:val="multilevel"/>
     <w:tmpl w:val="1DE41FBE"/>
@@ -3231,7 +3395,7 @@
       </w:pPr>
     </w:lvl>
   </w:abstractNum>
-  <w:abstractNum w:abstractNumId="1">
+  <w:abstractNum w:abstractNumId="1" w15:restartNumberingAfterBreak="0">
     <w:nsid w:val="247C6C0D"/>
     <w:multiLevelType w:val="hybridMultilevel"/>
     <w:tmpl w:val="046CE082"/>
@@ -3344,7 +3508,7 @@
       </w:rPr>
     </w:lvl>
   </w:abstractNum>
-  <w:abstractNum w:abstractNumId="2">
+  <w:abstractNum w:abstractNumId="2" w15:restartNumberingAfterBreak="0">
     <w:nsid w:val="3D047FF3"/>
     <w:multiLevelType w:val="hybridMultilevel"/>
     <w:tmpl w:val="D466D56E"/>
@@ -3457,7 +3621,7 @@
       </w:rPr>
     </w:lvl>
   </w:abstractNum>
-  <w:abstractNum w:abstractNumId="3">
+  <w:abstractNum w:abstractNumId="3" w15:restartNumberingAfterBreak="0">
     <w:nsid w:val="3D9427BF"/>
     <w:multiLevelType w:val="hybridMultilevel"/>
     <w:tmpl w:val="CF20BC26"/>
@@ -3546,7 +3710,7 @@
       </w:pPr>
     </w:lvl>
   </w:abstractNum>
-  <w:abstractNum w:abstractNumId="4">
+  <w:abstractNum w:abstractNumId="4" w15:restartNumberingAfterBreak="0">
     <w:nsid w:val="3EBF5CEC"/>
     <w:multiLevelType w:val="hybridMultilevel"/>
     <w:tmpl w:val="8886F580"/>
@@ -3659,7 +3823,7 @@
       </w:rPr>
     </w:lvl>
   </w:abstractNum>
-  <w:abstractNum w:abstractNumId="5">
+  <w:abstractNum w:abstractNumId="5" w15:restartNumberingAfterBreak="0">
     <w:nsid w:val="7CD84F67"/>
     <w:multiLevelType w:val="hybridMultilevel"/>
     <w:tmpl w:val="E8CEACC8"/>
@@ -3794,7 +3958,7 @@
 </file>
 
 <file path=word/styles.xml><?xml version="1.0" encoding="utf-8"?>
-<w:styles xmlns:mc="http://schemas.openxmlformats.org/markup-compatibility/2006" xmlns:r="http://schemas.openxmlformats.org/officeDocument/2006/relationships" xmlns:w="http://schemas.openxmlformats.org/wordprocessingml/2006/main" xmlns:w14="http://schemas.microsoft.com/office/word/2010/wordml" mc:Ignorable="w14">
+<w:styles xmlns:mc="http://schemas.openxmlformats.org/markup-compatibility/2006" xmlns:r="http://schemas.openxmlformats.org/officeDocument/2006/relationships" xmlns:w="http://schemas.openxmlformats.org/wordprocessingml/2006/main" xmlns:w14="http://schemas.microsoft.com/office/word/2010/wordml" xmlns:w15="http://schemas.microsoft.com/office/word/2012/wordml" xmlns:w16cex="http://schemas.microsoft.com/office/word/2018/wordml/cex" xmlns:w16cid="http://schemas.microsoft.com/office/word/2016/wordml/cid" xmlns:w16="http://schemas.microsoft.com/office/word/2018/wordml" xmlns:w16sdtdh="http://schemas.microsoft.com/office/word/2020/wordml/sdtdatahash" xmlns:w16se="http://schemas.microsoft.com/office/word/2015/wordml/symex" mc:Ignorable="w14 w15 w16se w16cid w16 w16cex w16sdtdh">
   <w:docDefaults>
     <w:rPrDefault>
       <w:rPr>
@@ -3810,153 +3974,379 @@
       </w:pPr>
     </w:pPrDefault>
   </w:docDefaults>
-  <w:latentStyles w:defLockedState="0" w:defUIPriority="99" w:defSemiHidden="1" w:defUnhideWhenUsed="1" w:defQFormat="0" w:count="276">
-    <w:lsdException w:name="Normal" w:semiHidden="0" w:uiPriority="0" w:unhideWhenUsed="0" w:qFormat="1"/>
-    <w:lsdException w:name="heading 1" w:semiHidden="0" w:uiPriority="9" w:unhideWhenUsed="0" w:qFormat="1"/>
-    <w:lsdException w:name="heading 2" w:uiPriority="9" w:qFormat="1"/>
-    <w:lsdException w:name="heading 3" w:uiPriority="9" w:qFormat="1"/>
-    <w:lsdException w:name="heading 4" w:uiPriority="9" w:qFormat="1"/>
-    <w:lsdException w:name="heading 5" w:uiPriority="9" w:qFormat="1"/>
-    <w:lsdException w:name="heading 6" w:uiPriority="9" w:qFormat="1"/>
-    <w:lsdException w:name="heading 7" w:uiPriority="9" w:qFormat="1"/>
-    <w:lsdException w:name="heading 8" w:uiPriority="9" w:qFormat="1"/>
-    <w:lsdException w:name="heading 9" w:uiPriority="9" w:qFormat="1"/>
-    <w:lsdException w:name="toc 1" w:uiPriority="39"/>
-    <w:lsdException w:name="toc 2" w:uiPriority="39"/>
-    <w:lsdException w:name="toc 3" w:uiPriority="39"/>
-    <w:lsdException w:name="toc 4" w:uiPriority="39"/>
-    <w:lsdException w:name="toc 5" w:uiPriority="39"/>
-    <w:lsdException w:name="toc 6" w:uiPriority="39"/>
-    <w:lsdException w:name="toc 7" w:uiPriority="39"/>
-    <w:lsdException w:name="toc 8" w:uiPriority="39"/>
-    <w:lsdException w:name="toc 9" w:uiPriority="39"/>
-    <w:lsdException w:name="caption" w:uiPriority="35" w:qFormat="1"/>
-    <w:lsdException w:name="Title" w:semiHidden="0" w:uiPriority="10" w:unhideWhenUsed="0" w:qFormat="1"/>
-    <w:lsdException w:name="Default Paragraph Font" w:uiPriority="1"/>
-    <w:lsdException w:name="Subtitle" w:semiHidden="0" w:uiPriority="11" w:unhideWhenUsed="0" w:qFormat="1"/>
-    <w:lsdException w:name="Strong" w:semiHidden="0" w:uiPriority="22" w:unhideWhenUsed="0" w:qFormat="1"/>
-    <w:lsdException w:name="Emphasis" w:semiHidden="0" w:uiPriority="20" w:unhideWhenUsed="0" w:qFormat="1"/>
-    <w:lsdException w:name="Table Grid" w:semiHidden="0" w:uiPriority="59" w:unhideWhenUsed="0"/>
-    <w:lsdException w:name="Note Level 1" w:semiHidden="0" w:unhideWhenUsed="0"/>
-    <w:lsdException w:name="Note Level 2" w:semiHidden="0" w:unhideWhenUsed="0"/>
-    <w:lsdException w:name="Note Level 3" w:semiHidden="0" w:unhideWhenUsed="0"/>
-    <w:lsdException w:name="Note Level 4" w:semiHidden="0" w:unhideWhenUsed="0"/>
-    <w:lsdException w:name="Note Level 5" w:semiHidden="0" w:unhideWhenUsed="0"/>
-    <w:lsdException w:name="Note Level 6" w:semiHidden="0" w:unhideWhenUsed="0"/>
-    <w:lsdException w:name="Note Level 7" w:semiHidden="0" w:unhideWhenUsed="0"/>
-    <w:lsdException w:name="Note Level 8" w:semiHidden="0" w:unhideWhenUsed="0"/>
-    <w:lsdException w:name="Note Level 9" w:semiHidden="0" w:unhideWhenUsed="0"/>
-    <w:lsdException w:name="Placeholder Text" w:unhideWhenUsed="0"/>
-    <w:lsdException w:name="No Spacing" w:semiHidden="0" w:uiPriority="1" w:unhideWhenUsed="0" w:qFormat="1"/>
-    <w:lsdException w:name="Light Shading" w:semiHidden="0" w:uiPriority="60" w:unhideWhenUsed="0"/>
-    <w:lsdException w:name="Light List" w:semiHidden="0" w:uiPriority="61" w:unhideWhenUsed="0"/>
-    <w:lsdException w:name="Light Grid" w:semiHidden="0" w:uiPriority="62" w:unhideWhenUsed="0"/>
-    <w:lsdException w:name="Medium Shading 1" w:semiHidden="0" w:uiPriority="63" w:unhideWhenUsed="0"/>
-    <w:lsdException w:name="Medium Shading 2" w:semiHidden="0" w:uiPriority="64" w:unhideWhenUsed="0"/>
-    <w:lsdException w:name="Medium List 1" w:semiHidden="0" w:uiPriority="65" w:unhideWhenUsed="0"/>
-    <w:lsdException w:name="Medium List 2" w:semiHidden="0" w:uiPriority="66" w:unhideWhenUsed="0"/>
-    <w:lsdException w:name="Medium Grid 1" w:semiHidden="0" w:uiPriority="67" w:unhideWhenUsed="0"/>
-    <w:lsdException w:name="Medium Grid 2" w:semiHidden="0" w:uiPriority="68" w:unhideWhenUsed="0"/>
-    <w:lsdException w:name="Medium Grid 3" w:semiHidden="0" w:uiPriority="69" w:unhideWhenUsed="0"/>
-    <w:lsdException w:name="Dark List" w:semiHidden="0" w:uiPriority="70" w:unhideWhenUsed="0"/>
-    <w:lsdException w:name="Colorful Shading" w:semiHidden="0" w:uiPriority="71" w:unhideWhenUsed="0"/>
-    <w:lsdException w:name="Colorful List" w:semiHidden="0" w:uiPriority="72" w:unhideWhenUsed="0"/>
-    <w:lsdException w:name="Colorful Grid" w:semiHidden="0" w:uiPriority="73" w:unhideWhenUsed="0"/>
-    <w:lsdException w:name="Light Shading Accent 1" w:semiHidden="0" w:uiPriority="60" w:unhideWhenUsed="0"/>
-    <w:lsdException w:name="Light List Accent 1" w:semiHidden="0" w:uiPriority="61" w:unhideWhenUsed="0"/>
-    <w:lsdException w:name="Light Grid Accent 1" w:semiHidden="0" w:uiPriority="62" w:unhideWhenUsed="0"/>
-    <w:lsdException w:name="Medium Shading 1 Accent 1" w:semiHidden="0" w:uiPriority="63" w:unhideWhenUsed="0"/>
-    <w:lsdException w:name="Medium Shading 2 Accent 1" w:semiHidden="0" w:uiPriority="64" w:unhideWhenUsed="0"/>
-    <w:lsdException w:name="Medium List 1 Accent 1" w:semiHidden="0" w:uiPriority="65" w:unhideWhenUsed="0"/>
-    <w:lsdException w:name="Revision" w:unhideWhenUsed="0"/>
-    <w:lsdException w:name="List Paragraph" w:semiHidden="0" w:uiPriority="34" w:unhideWhenUsed="0" w:qFormat="1"/>
-    <w:lsdException w:name="Quote" w:semiHidden="0" w:uiPriority="29" w:unhideWhenUsed="0" w:qFormat="1"/>
-    <w:lsdException w:name="Intense Quote" w:semiHidden="0" w:uiPriority="30" w:unhideWhenUsed="0" w:qFormat="1"/>
-    <w:lsdException w:name="Medium List 2 Accent 1" w:semiHidden="0" w:uiPriority="66" w:unhideWhenUsed="0"/>
-    <w:lsdException w:name="Medium Grid 1 Accent 1" w:semiHidden="0" w:uiPriority="67" w:unhideWhenUsed="0"/>
-    <w:lsdException w:name="Medium Grid 2 Accent 1" w:semiHidden="0" w:uiPriority="68" w:unhideWhenUsed="0"/>
-    <w:lsdException w:name="Medium Grid 3 Accent 1" w:semiHidden="0" w:uiPriority="69" w:unhideWhenUsed="0"/>
-    <w:lsdException w:name="Dark List Accent 1" w:semiHidden="0" w:uiPriority="70" w:unhideWhenUsed="0"/>
-    <w:lsdException w:name="Colorful Shading Accent 1" w:semiHidden="0" w:uiPriority="71" w:unhideWhenUsed="0"/>
-    <w:lsdException w:name="Colorful List Accent 1" w:semiHidden="0" w:uiPriority="72" w:unhideWhenUsed="0"/>
-    <w:lsdException w:name="Colorful Grid Accent 1" w:semiHidden="0" w:uiPriority="73" w:unhideWhenUsed="0"/>
-    <w:lsdException w:name="Light Shading Accent 2" w:semiHidden="0" w:uiPriority="60" w:unhideWhenUsed="0"/>
-    <w:lsdException w:name="Light List Accent 2" w:semiHidden="0" w:uiPriority="61" w:unhideWhenUsed="0"/>
-    <w:lsdException w:name="Light Grid Accent 2" w:semiHidden="0" w:uiPriority="62" w:unhideWhenUsed="0"/>
-    <w:lsdException w:name="Medium Shading 1 Accent 2" w:semiHidden="0" w:uiPriority="63" w:unhideWhenUsed="0"/>
-    <w:lsdException w:name="Medium Shading 2 Accent 2" w:semiHidden="0" w:uiPriority="64" w:unhideWhenUsed="0"/>
-    <w:lsdException w:name="Medium List 1 Accent 2" w:semiHidden="0" w:uiPriority="65" w:unhideWhenUsed="0"/>
-    <w:lsdException w:name="Medium List 2 Accent 2" w:semiHidden="0" w:uiPriority="66" w:unhideWhenUsed="0"/>
-    <w:lsdException w:name="Medium Grid 1 Accent 2" w:semiHidden="0" w:uiPriority="67" w:unhideWhenUsed="0"/>
-    <w:lsdException w:name="Medium Grid 2 Accent 2" w:semiHidden="0" w:uiPriority="68" w:unhideWhenUsed="0"/>
-    <w:lsdException w:name="Medium Grid 3 Accent 2" w:semiHidden="0" w:uiPriority="69" w:unhideWhenUsed="0"/>
-    <w:lsdException w:name="Dark List Accent 2" w:semiHidden="0" w:uiPriority="70" w:unhideWhenUsed="0"/>
-    <w:lsdException w:name="Colorful Shading Accent 2" w:semiHidden="0" w:uiPriority="71" w:unhideWhenUsed="0"/>
-    <w:lsdException w:name="Colorful List Accent 2" w:semiHidden="0" w:uiPriority="72" w:unhideWhenUsed="0"/>
-    <w:lsdException w:name="Colorful Grid Accent 2" w:semiHidden="0" w:uiPriority="73" w:unhideWhenUsed="0"/>
-    <w:lsdException w:name="Light Shading Accent 3" w:semiHidden="0" w:uiPriority="60" w:unhideWhenUsed="0"/>
-    <w:lsdException w:name="Light List Accent 3" w:semiHidden="0" w:uiPriority="61" w:unhideWhenUsed="0"/>
-    <w:lsdException w:name="Light Grid Accent 3" w:semiHidden="0" w:uiPriority="62" w:unhideWhenUsed="0"/>
-    <w:lsdException w:name="Medium Shading 1 Accent 3" w:semiHidden="0" w:uiPriority="63" w:unhideWhenUsed="0"/>
-    <w:lsdException w:name="Medium Shading 2 Accent 3" w:semiHidden="0" w:uiPriority="64" w:unhideWhenUsed="0"/>
-    <w:lsdException w:name="Medium List 1 Accent 3" w:semiHidden="0" w:uiPriority="65" w:unhideWhenUsed="0"/>
-    <w:lsdException w:name="Medium List 2 Accent 3" w:semiHidden="0" w:uiPriority="66" w:unhideWhenUsed="0"/>
-    <w:lsdException w:name="Medium Grid 1 Accent 3" w:semiHidden="0" w:uiPriority="67" w:unhideWhenUsed="0"/>
-    <w:lsdException w:name="Medium Grid 2 Accent 3" w:semiHidden="0" w:uiPriority="68" w:unhideWhenUsed="0"/>
-    <w:lsdException w:name="Medium Grid 3 Accent 3" w:semiHidden="0" w:uiPriority="69" w:unhideWhenUsed="0"/>
-    <w:lsdException w:name="Dark List Accent 3" w:semiHidden="0" w:uiPriority="70" w:unhideWhenUsed="0"/>
-    <w:lsdException w:name="Colorful Shading Accent 3" w:semiHidden="0" w:uiPriority="71" w:unhideWhenUsed="0"/>
-    <w:lsdException w:name="Colorful List Accent 3" w:semiHidden="0" w:uiPriority="72" w:unhideWhenUsed="0"/>
-    <w:lsdException w:name="Colorful Grid Accent 3" w:semiHidden="0" w:uiPriority="73" w:unhideWhenUsed="0"/>
-    <w:lsdException w:name="Light Shading Accent 4" w:semiHidden="0" w:uiPriority="60" w:unhideWhenUsed="0"/>
-    <w:lsdException w:name="Light List Accent 4" w:semiHidden="0" w:uiPriority="61" w:unhideWhenUsed="0"/>
-    <w:lsdException w:name="Light Grid Accent 4" w:semiHidden="0" w:uiPriority="62" w:unhideWhenUsed="0"/>
-    <w:lsdException w:name="Medium Shading 1 Accent 4" w:semiHidden="0" w:uiPriority="63" w:unhideWhenUsed="0"/>
-    <w:lsdException w:name="Medium Shading 2 Accent 4" w:semiHidden="0" w:uiPriority="64" w:unhideWhenUsed="0"/>
-    <w:lsdException w:name="Medium List 1 Accent 4" w:semiHidden="0" w:uiPriority="65" w:unhideWhenUsed="0"/>
-    <w:lsdException w:name="Medium List 2 Accent 4" w:semiHidden="0" w:uiPriority="66" w:unhideWhenUsed="0"/>
-    <w:lsdException w:name="Medium Grid 1 Accent 4" w:semiHidden="0" w:uiPriority="67" w:unhideWhenUsed="0"/>
-    <w:lsdException w:name="Medium Grid 2 Accent 4" w:semiHidden="0" w:uiPriority="68" w:unhideWhenUsed="0"/>
-    <w:lsdException w:name="Medium Grid 3 Accent 4" w:semiHidden="0" w:uiPriority="69" w:unhideWhenUsed="0"/>
-    <w:lsdException w:name="Dark List Accent 4" w:semiHidden="0" w:uiPriority="70" w:unhideWhenUsed="0"/>
-    <w:lsdException w:name="Colorful Shading Accent 4" w:semiHidden="0" w:uiPriority="71" w:unhideWhenUsed="0"/>
-    <w:lsdException w:name="Colorful List Accent 4" w:semiHidden="0" w:uiPriority="72" w:unhideWhenUsed="0"/>
-    <w:lsdException w:name="Colorful Grid Accent 4" w:semiHidden="0" w:uiPriority="73" w:unhideWhenUsed="0"/>
-    <w:lsdException w:name="Light Shading Accent 5" w:semiHidden="0" w:uiPriority="60" w:unhideWhenUsed="0"/>
-    <w:lsdException w:name="Light List Accent 5" w:semiHidden="0" w:uiPriority="61" w:unhideWhenUsed="0"/>
-    <w:lsdException w:name="Light Grid Accent 5" w:semiHidden="0" w:uiPriority="62" w:unhideWhenUsed="0"/>
-    <w:lsdException w:name="Medium Shading 1 Accent 5" w:semiHidden="0" w:uiPriority="63" w:unhideWhenUsed="0"/>
-    <w:lsdException w:name="Medium Shading 2 Accent 5" w:semiHidden="0" w:uiPriority="64" w:unhideWhenUsed="0"/>
-    <w:lsdException w:name="Medium List 1 Accent 5" w:semiHidden="0" w:uiPriority="65" w:unhideWhenUsed="0"/>
-    <w:lsdException w:name="Medium List 2 Accent 5" w:semiHidden="0" w:uiPriority="66" w:unhideWhenUsed="0"/>
-    <w:lsdException w:name="Medium Grid 1 Accent 5" w:semiHidden="0" w:uiPriority="67" w:unhideWhenUsed="0"/>
-    <w:lsdException w:name="Medium Grid 2 Accent 5" w:semiHidden="0" w:uiPriority="68" w:unhideWhenUsed="0"/>
-    <w:lsdException w:name="Medium Grid 3 Accent 5" w:semiHidden="0" w:uiPriority="69" w:unhideWhenUsed="0"/>
-    <w:lsdException w:name="Dark List Accent 5" w:semiHidden="0" w:uiPriority="70" w:unhideWhenUsed="0"/>
-    <w:lsdException w:name="Colorful Shading Accent 5" w:semiHidden="0" w:uiPriority="71" w:unhideWhenUsed="0"/>
-    <w:lsdException w:name="Colorful List Accent 5" w:semiHidden="0" w:uiPriority="72" w:unhideWhenUsed="0"/>
-    <w:lsdException w:name="Colorful Grid Accent 5" w:semiHidden="0" w:uiPriority="73" w:unhideWhenUsed="0"/>
-    <w:lsdException w:name="Light Shading Accent 6" w:semiHidden="0" w:uiPriority="60" w:unhideWhenUsed="0"/>
-    <w:lsdException w:name="Light List Accent 6" w:semiHidden="0" w:uiPriority="61" w:unhideWhenUsed="0"/>
-    <w:lsdException w:name="Light Grid Accent 6" w:semiHidden="0" w:uiPriority="62" w:unhideWhenUsed="0"/>
-    <w:lsdException w:name="Medium Shading 1 Accent 6" w:semiHidden="0" w:uiPriority="63" w:unhideWhenUsed="0"/>
-    <w:lsdException w:name="Medium Shading 2 Accent 6" w:semiHidden="0" w:uiPriority="64" w:unhideWhenUsed="0"/>
-    <w:lsdException w:name="Medium List 1 Accent 6" w:semiHidden="0" w:uiPriority="65" w:unhideWhenUsed="0"/>
-    <w:lsdException w:name="Medium List 2 Accent 6" w:semiHidden="0" w:uiPriority="66" w:unhideWhenUsed="0"/>
-    <w:lsdException w:name="Medium Grid 1 Accent 6" w:semiHidden="0" w:uiPriority="67" w:unhideWhenUsed="0"/>
-    <w:lsdException w:name="Medium Grid 2 Accent 6" w:semiHidden="0" w:uiPriority="68" w:unhideWhenUsed="0"/>
-    <w:lsdException w:name="Medium Grid 3 Accent 6" w:semiHidden="0" w:uiPriority="69" w:unhideWhenUsed="0"/>
-    <w:lsdException w:name="Dark List Accent 6" w:semiHidden="0" w:uiPriority="70" w:unhideWhenUsed="0"/>
-    <w:lsdException w:name="Colorful Shading Accent 6" w:semiHidden="0" w:uiPriority="71" w:unhideWhenUsed="0"/>
-    <w:lsdException w:name="Colorful List Accent 6" w:semiHidden="0" w:uiPriority="72" w:unhideWhenUsed="0"/>
-    <w:lsdException w:name="Colorful Grid Accent 6" w:semiHidden="0" w:uiPriority="73" w:unhideWhenUsed="0"/>
-    <w:lsdException w:name="Subtle Emphasis" w:semiHidden="0" w:uiPriority="19" w:unhideWhenUsed="0" w:qFormat="1"/>
-    <w:lsdException w:name="Intense Emphasis" w:semiHidden="0" w:uiPriority="21" w:unhideWhenUsed="0" w:qFormat="1"/>
-    <w:lsdException w:name="Subtle Reference" w:semiHidden="0" w:uiPriority="31" w:unhideWhenUsed="0" w:qFormat="1"/>
-    <w:lsdException w:name="Intense Reference" w:semiHidden="0" w:uiPriority="32" w:unhideWhenUsed="0" w:qFormat="1"/>
-    <w:lsdException w:name="Book Title" w:semiHidden="0" w:uiPriority="33" w:unhideWhenUsed="0" w:qFormat="1"/>
-    <w:lsdException w:name="Bibliography" w:uiPriority="37"/>
-    <w:lsdException w:name="TOC Heading" w:uiPriority="39" w:qFormat="1"/>
+  <w:latentStyles w:defLockedState="0" w:defUIPriority="99" w:defSemiHidden="0" w:defUnhideWhenUsed="0" w:defQFormat="0" w:count="376">
+    <w:lsdException w:name="Normal" w:uiPriority="0" w:qFormat="1"/>
+    <w:lsdException w:name="heading 1" w:uiPriority="9" w:qFormat="1"/>
+    <w:lsdException w:name="heading 2" w:semiHidden="1" w:uiPriority="9" w:unhideWhenUsed="1" w:qFormat="1"/>
+    <w:lsdException w:name="heading 3" w:semiHidden="1" w:uiPriority="9" w:unhideWhenUsed="1" w:qFormat="1"/>
+    <w:lsdException w:name="heading 4" w:semiHidden="1" w:uiPriority="9" w:unhideWhenUsed="1" w:qFormat="1"/>
+    <w:lsdException w:name="heading 5" w:semiHidden="1" w:uiPriority="9" w:unhideWhenUsed="1" w:qFormat="1"/>
+    <w:lsdException w:name="heading 6" w:semiHidden="1" w:uiPriority="9" w:unhideWhenUsed="1" w:qFormat="1"/>
+    <w:lsdException w:name="heading 7" w:semiHidden="1" w:uiPriority="9" w:unhideWhenUsed="1" w:qFormat="1"/>
+    <w:lsdException w:name="heading 8" w:semiHidden="1" w:uiPriority="9" w:unhideWhenUsed="1" w:qFormat="1"/>
+    <w:lsdException w:name="heading 9" w:semiHidden="1" w:uiPriority="9" w:unhideWhenUsed="1" w:qFormat="1"/>
+    <w:lsdException w:name="index 1" w:semiHidden="1" w:unhideWhenUsed="1"/>
+    <w:lsdException w:name="index 2" w:semiHidden="1" w:unhideWhenUsed="1"/>
+    <w:lsdException w:name="index 3" w:semiHidden="1" w:unhideWhenUsed="1"/>
+    <w:lsdException w:name="index 4" w:semiHidden="1" w:unhideWhenUsed="1"/>
+    <w:lsdException w:name="index 5" w:semiHidden="1" w:unhideWhenUsed="1"/>
+    <w:lsdException w:name="index 6" w:semiHidden="1" w:unhideWhenUsed="1"/>
+    <w:lsdException w:name="index 7" w:semiHidden="1" w:unhideWhenUsed="1"/>
+    <w:lsdException w:name="index 8" w:semiHidden="1" w:unhideWhenUsed="1"/>
+    <w:lsdException w:name="index 9" w:semiHidden="1" w:unhideWhenUsed="1"/>
+    <w:lsdException w:name="toc 1" w:semiHidden="1" w:uiPriority="39" w:unhideWhenUsed="1"/>
+    <w:lsdException w:name="toc 2" w:semiHidden="1" w:uiPriority="39" w:unhideWhenUsed="1"/>
+    <w:lsdException w:name="toc 3" w:semiHidden="1" w:uiPriority="39" w:unhideWhenUsed="1"/>
+    <w:lsdException w:name="toc 4" w:semiHidden="1" w:uiPriority="39" w:unhideWhenUsed="1"/>
+    <w:lsdException w:name="toc 5" w:semiHidden="1" w:uiPriority="39" w:unhideWhenUsed="1"/>
+    <w:lsdException w:name="toc 6" w:semiHidden="1" w:uiPriority="39" w:unhideWhenUsed="1"/>
+    <w:lsdException w:name="toc 7" w:semiHidden="1" w:uiPriority="39" w:unhideWhenUsed="1"/>
+    <w:lsdException w:name="toc 8" w:semiHidden="1" w:uiPriority="39" w:unhideWhenUsed="1"/>
+    <w:lsdException w:name="toc 9" w:semiHidden="1" w:uiPriority="39" w:unhideWhenUsed="1"/>
+    <w:lsdException w:name="Normal Indent" w:semiHidden="1" w:unhideWhenUsed="1"/>
+    <w:lsdException w:name="footnote text" w:semiHidden="1" w:unhideWhenUsed="1"/>
+    <w:lsdException w:name="annotation text" w:semiHidden="1" w:unhideWhenUsed="1"/>
+    <w:lsdException w:name="header" w:semiHidden="1" w:unhideWhenUsed="1"/>
+    <w:lsdException w:name="footer" w:semiHidden="1" w:unhideWhenUsed="1"/>
+    <w:lsdException w:name="index heading" w:semiHidden="1" w:unhideWhenUsed="1"/>
+    <w:lsdException w:name="caption" w:semiHidden="1" w:uiPriority="35" w:unhideWhenUsed="1" w:qFormat="1"/>
+    <w:lsdException w:name="table of figures" w:semiHidden="1" w:unhideWhenUsed="1"/>
+    <w:lsdException w:name="envelope address" w:semiHidden="1" w:unhideWhenUsed="1"/>
+    <w:lsdException w:name="envelope return" w:semiHidden="1" w:unhideWhenUsed="1"/>
+    <w:lsdException w:name="footnote reference" w:semiHidden="1" w:unhideWhenUsed="1"/>
+    <w:lsdException w:name="annotation reference" w:semiHidden="1" w:unhideWhenUsed="1"/>
+    <w:lsdException w:name="line number" w:semiHidden="1" w:unhideWhenUsed="1"/>
+    <w:lsdException w:name="page number" w:semiHidden="1" w:unhideWhenUsed="1"/>
+    <w:lsdException w:name="endnote reference" w:semiHidden="1" w:unhideWhenUsed="1"/>
+    <w:lsdException w:name="endnote text" w:semiHidden="1" w:unhideWhenUsed="1"/>
+    <w:lsdException w:name="table of authorities" w:semiHidden="1" w:unhideWhenUsed="1"/>
+    <w:lsdException w:name="macro" w:semiHidden="1" w:unhideWhenUsed="1"/>
+    <w:lsdException w:name="toa heading" w:semiHidden="1" w:unhideWhenUsed="1"/>
+    <w:lsdException w:name="List" w:semiHidden="1" w:unhideWhenUsed="1"/>
+    <w:lsdException w:name="List Bullet" w:semiHidden="1" w:unhideWhenUsed="1"/>
+    <w:lsdException w:name="List Number" w:semiHidden="1" w:unhideWhenUsed="1"/>
+    <w:lsdException w:name="List 2" w:semiHidden="1" w:unhideWhenUsed="1"/>
+    <w:lsdException w:name="List 3" w:semiHidden="1" w:unhideWhenUsed="1"/>
+    <w:lsdException w:name="List 4" w:semiHidden="1" w:unhideWhenUsed="1"/>
+    <w:lsdException w:name="List 5" w:semiHidden="1" w:unhideWhenUsed="1"/>
+    <w:lsdException w:name="List Bullet 2" w:semiHidden="1" w:unhideWhenUsed="1"/>
+    <w:lsdException w:name="List Bullet 3" w:semiHidden="1" w:unhideWhenUsed="1"/>
+    <w:lsdException w:name="List Bullet 4" w:semiHidden="1" w:unhideWhenUsed="1"/>
+    <w:lsdException w:name="List Bullet 5" w:semiHidden="1" w:unhideWhenUsed="1"/>
+    <w:lsdException w:name="List Number 2" w:semiHidden="1" w:unhideWhenUsed="1"/>
+    <w:lsdException w:name="List Number 3" w:semiHidden="1" w:unhideWhenUsed="1"/>
+    <w:lsdException w:name="List Number 4" w:semiHidden="1" w:unhideWhenUsed="1"/>
+    <w:lsdException w:name="List Number 5" w:semiHidden="1" w:unhideWhenUsed="1"/>
+    <w:lsdException w:name="Title" w:uiPriority="10" w:qFormat="1"/>
+    <w:lsdException w:name="Closing" w:semiHidden="1" w:unhideWhenUsed="1"/>
+    <w:lsdException w:name="Signature" w:semiHidden="1" w:unhideWhenUsed="1"/>
+    <w:lsdException w:name="Default Paragraph Font" w:semiHidden="1" w:uiPriority="1" w:unhideWhenUsed="1"/>
+    <w:lsdException w:name="Body Text" w:semiHidden="1" w:unhideWhenUsed="1"/>
+    <w:lsdException w:name="Body Text Indent" w:semiHidden="1" w:unhideWhenUsed="1"/>
+    <w:lsdException w:name="List Continue" w:semiHidden="1" w:unhideWhenUsed="1"/>
+    <w:lsdException w:name="List Continue 2" w:semiHidden="1" w:unhideWhenUsed="1"/>
+    <w:lsdException w:name="List Continue 3" w:semiHidden="1" w:unhideWhenUsed="1"/>
+    <w:lsdException w:name="List Continue 4" w:semiHidden="1" w:unhideWhenUsed="1"/>
+    <w:lsdException w:name="List Continue 5" w:semiHidden="1" w:unhideWhenUsed="1"/>
+    <w:lsdException w:name="Message Header" w:semiHidden="1" w:unhideWhenUsed="1"/>
+    <w:lsdException w:name="Subtitle" w:uiPriority="11" w:qFormat="1"/>
+    <w:lsdException w:name="Salutation" w:semiHidden="1" w:unhideWhenUsed="1"/>
+    <w:lsdException w:name="Date" w:semiHidden="1" w:unhideWhenUsed="1"/>
+    <w:lsdException w:name="Body Text First Indent" w:semiHidden="1" w:unhideWhenUsed="1"/>
+    <w:lsdException w:name="Body Text First Indent 2" w:semiHidden="1" w:unhideWhenUsed="1"/>
+    <w:lsdException w:name="Note Heading" w:semiHidden="1" w:unhideWhenUsed="1"/>
+    <w:lsdException w:name="Body Text 2" w:semiHidden="1" w:unhideWhenUsed="1"/>
+    <w:lsdException w:name="Body Text 3" w:semiHidden="1" w:unhideWhenUsed="1"/>
+    <w:lsdException w:name="Body Text Indent 2" w:semiHidden="1" w:unhideWhenUsed="1"/>
+    <w:lsdException w:name="Body Text Indent 3" w:semiHidden="1" w:unhideWhenUsed="1"/>
+    <w:lsdException w:name="Block Text" w:semiHidden="1" w:unhideWhenUsed="1"/>
+    <w:lsdException w:name="Hyperlink" w:semiHidden="1" w:unhideWhenUsed="1"/>
+    <w:lsdException w:name="FollowedHyperlink" w:semiHidden="1" w:unhideWhenUsed="1"/>
+    <w:lsdException w:name="Strong" w:uiPriority="22" w:qFormat="1"/>
+    <w:lsdException w:name="Emphasis" w:uiPriority="20" w:qFormat="1"/>
+    <w:lsdException w:name="Document Map" w:semiHidden="1" w:unhideWhenUsed="1"/>
+    <w:lsdException w:name="Plain Text" w:semiHidden="1" w:unhideWhenUsed="1"/>
+    <w:lsdException w:name="E-mail Signature" w:semiHidden="1" w:unhideWhenUsed="1"/>
+    <w:lsdException w:name="HTML Top of Form" w:semiHidden="1" w:unhideWhenUsed="1"/>
+    <w:lsdException w:name="HTML Bottom of Form" w:semiHidden="1" w:unhideWhenUsed="1"/>
+    <w:lsdException w:name="Normal (Web)" w:semiHidden="1" w:unhideWhenUsed="1"/>
+    <w:lsdException w:name="HTML Acronym" w:semiHidden="1" w:unhideWhenUsed="1"/>
+    <w:lsdException w:name="HTML Address" w:semiHidden="1" w:unhideWhenUsed="1"/>
+    <w:lsdException w:name="HTML Cite" w:semiHidden="1" w:unhideWhenUsed="1"/>
+    <w:lsdException w:name="HTML Code" w:semiHidden="1" w:unhideWhenUsed="1"/>
+    <w:lsdException w:name="HTML Definition" w:semiHidden="1" w:unhideWhenUsed="1"/>
+    <w:lsdException w:name="HTML Keyboard" w:semiHidden="1" w:unhideWhenUsed="1"/>
+    <w:lsdException w:name="HTML Preformatted" w:semiHidden="1" w:unhideWhenUsed="1"/>
+    <w:lsdException w:name="HTML Sample" w:semiHidden="1" w:unhideWhenUsed="1"/>
+    <w:lsdException w:name="HTML Typewriter" w:semiHidden="1" w:unhideWhenUsed="1"/>
+    <w:lsdException w:name="HTML Variable" w:semiHidden="1" w:unhideWhenUsed="1"/>
+    <w:lsdException w:name="Normal Table" w:semiHidden="1" w:unhideWhenUsed="1"/>
+    <w:lsdException w:name="annotation subject" w:semiHidden="1" w:unhideWhenUsed="1"/>
+    <w:lsdException w:name="No List" w:semiHidden="1" w:unhideWhenUsed="1"/>
+    <w:lsdException w:name="Outline List 1" w:semiHidden="1" w:unhideWhenUsed="1"/>
+    <w:lsdException w:name="Outline List 2" w:semiHidden="1" w:unhideWhenUsed="1"/>
+    <w:lsdException w:name="Outline List 3" w:semiHidden="1" w:unhideWhenUsed="1"/>
+    <w:lsdException w:name="Table Simple 1" w:semiHidden="1" w:unhideWhenUsed="1"/>
+    <w:lsdException w:name="Table Simple 2" w:semiHidden="1" w:unhideWhenUsed="1"/>
+    <w:lsdException w:name="Table Simple 3" w:semiHidden="1" w:unhideWhenUsed="1"/>
+    <w:lsdException w:name="Table Classic 1" w:semiHidden="1" w:unhideWhenUsed="1"/>
+    <w:lsdException w:name="Table Classic 2" w:semiHidden="1" w:unhideWhenUsed="1"/>
+    <w:lsdException w:name="Table Classic 3" w:semiHidden="1" w:unhideWhenUsed="1"/>
+    <w:lsdException w:name="Table Classic 4" w:semiHidden="1" w:unhideWhenUsed="1"/>
+    <w:lsdException w:name="Table Colorful 1" w:semiHidden="1" w:unhideWhenUsed="1"/>
+    <w:lsdException w:name="Table Colorful 2" w:semiHidden="1" w:unhideWhenUsed="1"/>
+    <w:lsdException w:name="Table Colorful 3" w:semiHidden="1" w:unhideWhenUsed="1"/>
+    <w:lsdException w:name="Table Columns 1" w:semiHidden="1" w:unhideWhenUsed="1"/>
+    <w:lsdException w:name="Table Columns 2" w:semiHidden="1" w:unhideWhenUsed="1"/>
+    <w:lsdException w:name="Table Columns 3" w:semiHidden="1" w:unhideWhenUsed="1"/>
+    <w:lsdException w:name="Table Columns 4" w:semiHidden="1" w:unhideWhenUsed="1"/>
+    <w:lsdException w:name="Table Columns 5" w:semiHidden="1" w:unhideWhenUsed="1"/>
+    <w:lsdException w:name="Table Grid 1" w:semiHidden="1" w:unhideWhenUsed="1"/>
+    <w:lsdException w:name="Table Grid 2" w:semiHidden="1" w:unhideWhenUsed="1"/>
+    <w:lsdException w:name="Table Grid 3" w:semiHidden="1" w:unhideWhenUsed="1"/>
+    <w:lsdException w:name="Table Grid 4" w:semiHidden="1" w:unhideWhenUsed="1"/>
+    <w:lsdException w:name="Table Grid 5" w:semiHidden="1" w:unhideWhenUsed="1"/>
+    <w:lsdException w:name="Table Grid 6" w:semiHidden="1" w:unhideWhenUsed="1"/>
+    <w:lsdException w:name="Table Grid 7" w:semiHidden="1" w:unhideWhenUsed="1"/>
+    <w:lsdException w:name="Table Grid 8" w:semiHidden="1" w:unhideWhenUsed="1"/>
+    <w:lsdException w:name="Table List 1" w:semiHidden="1" w:unhideWhenUsed="1"/>
+    <w:lsdException w:name="Table List 2" w:semiHidden="1" w:unhideWhenUsed="1"/>
+    <w:lsdException w:name="Table List 3" w:semiHidden="1" w:unhideWhenUsed="1"/>
+    <w:lsdException w:name="Table List 4" w:semiHidden="1" w:unhideWhenUsed="1"/>
+    <w:lsdException w:name="Table List 5" w:semiHidden="1" w:unhideWhenUsed="1"/>
+    <w:lsdException w:name="Table List 6" w:semiHidden="1" w:unhideWhenUsed="1"/>
+    <w:lsdException w:name="Table List 7" w:semiHidden="1" w:unhideWhenUsed="1"/>
+    <w:lsdException w:name="Table List 8" w:semiHidden="1" w:unhideWhenUsed="1"/>
+    <w:lsdException w:name="Table 3D effects 1" w:semiHidden="1" w:unhideWhenUsed="1"/>
+    <w:lsdException w:name="Table 3D effects 2" w:semiHidden="1" w:unhideWhenUsed="1"/>
+    <w:lsdException w:name="Table 3D effects 3" w:semiHidden="1" w:unhideWhenUsed="1"/>
+    <w:lsdException w:name="Table Contemporary" w:semiHidden="1" w:unhideWhenUsed="1"/>
+    <w:lsdException w:name="Table Elegant" w:semiHidden="1" w:unhideWhenUsed="1"/>
+    <w:lsdException w:name="Table Professional" w:semiHidden="1" w:unhideWhenUsed="1"/>
+    <w:lsdException w:name="Table Subtle 1" w:semiHidden="1" w:unhideWhenUsed="1"/>
+    <w:lsdException w:name="Table Subtle 2" w:semiHidden="1" w:unhideWhenUsed="1"/>
+    <w:lsdException w:name="Table Web 1" w:semiHidden="1" w:unhideWhenUsed="1"/>
+    <w:lsdException w:name="Table Web 2" w:semiHidden="1" w:unhideWhenUsed="1"/>
+    <w:lsdException w:name="Table Web 3" w:semiHidden="1" w:unhideWhenUsed="1"/>
+    <w:lsdException w:name="Balloon Text" w:semiHidden="1" w:unhideWhenUsed="1"/>
+    <w:lsdException w:name="Table Grid" w:uiPriority="59"/>
+    <w:lsdException w:name="Table Theme" w:semiHidden="1" w:unhideWhenUsed="1"/>
+    <w:lsdException w:name="Placeholder Text" w:semiHidden="1"/>
+    <w:lsdException w:name="No Spacing" w:uiPriority="1" w:qFormat="1"/>
+    <w:lsdException w:name="Light Shading" w:uiPriority="60"/>
+    <w:lsdException w:name="Light List" w:uiPriority="61"/>
+    <w:lsdException w:name="Light Grid" w:uiPriority="62"/>
+    <w:lsdException w:name="Medium Shading 1" w:uiPriority="63"/>
+    <w:lsdException w:name="Medium Shading 2" w:uiPriority="64"/>
+    <w:lsdException w:name="Medium List 1" w:uiPriority="65"/>
+    <w:lsdException w:name="Medium List 2" w:uiPriority="66"/>
+    <w:lsdException w:name="Medium Grid 1" w:uiPriority="67"/>
+    <w:lsdException w:name="Medium Grid 2" w:uiPriority="68"/>
+    <w:lsdException w:name="Medium Grid 3" w:uiPriority="69"/>
+    <w:lsdException w:name="Dark List" w:uiPriority="70"/>
+    <w:lsdException w:name="Colorful Shading" w:uiPriority="71"/>
+    <w:lsdException w:name="Colorful List" w:uiPriority="72"/>
+    <w:lsdException w:name="Colorful Grid" w:uiPriority="73"/>
+    <w:lsdException w:name="Light Shading Accent 1" w:uiPriority="60"/>
+    <w:lsdException w:name="Light List Accent 1" w:uiPriority="61"/>
+    <w:lsdException w:name="Light Grid Accent 1" w:uiPriority="62"/>
+    <w:lsdException w:name="Medium Shading 1 Accent 1" w:uiPriority="63"/>
+    <w:lsdException w:name="Medium Shading 2 Accent 1" w:uiPriority="64"/>
+    <w:lsdException w:name="Medium List 1 Accent 1" w:uiPriority="65"/>
+    <w:lsdException w:name="Revision" w:semiHidden="1"/>
+    <w:lsdException w:name="List Paragraph" w:uiPriority="34" w:qFormat="1"/>
+    <w:lsdException w:name="Quote" w:uiPriority="29" w:qFormat="1"/>
+    <w:lsdException w:name="Intense Quote" w:uiPriority="30" w:qFormat="1"/>
+    <w:lsdException w:name="Medium List 2 Accent 1" w:uiPriority="66"/>
+    <w:lsdException w:name="Medium Grid 1 Accent 1" w:uiPriority="67"/>
+    <w:lsdException w:name="Medium Grid 2 Accent 1" w:uiPriority="68"/>
+    <w:lsdException w:name="Medium Grid 3 Accent 1" w:uiPriority="69"/>
+    <w:lsdException w:name="Dark List Accent 1" w:uiPriority="70"/>
+    <w:lsdException w:name="Colorful Shading Accent 1" w:uiPriority="71"/>
+    <w:lsdException w:name="Colorful List Accent 1" w:uiPriority="72"/>
+    <w:lsdException w:name="Colorful Grid Accent 1" w:uiPriority="73"/>
+    <w:lsdException w:name="Light Shading Accent 2" w:uiPriority="60"/>
+    <w:lsdException w:name="Light List Accent 2" w:uiPriority="61"/>
+    <w:lsdException w:name="Light Grid Accent 2" w:uiPriority="62"/>
+    <w:lsdException w:name="Medium Shading 1 Accent 2" w:uiPriority="63"/>
+    <w:lsdException w:name="Medium Shading 2 Accent 2" w:uiPriority="64"/>
+    <w:lsdException w:name="Medium List 1 Accent 2" w:uiPriority="65"/>
+    <w:lsdException w:name="Medium List 2 Accent 2" w:uiPriority="66"/>
+    <w:lsdException w:name="Medium Grid 1 Accent 2" w:uiPriority="67"/>
+    <w:lsdException w:name="Medium Grid 2 Accent 2" w:uiPriority="68"/>
+    <w:lsdException w:name="Medium Grid 3 Accent 2" w:uiPriority="69"/>
+    <w:lsdException w:name="Dark List Accent 2" w:uiPriority="70"/>
+    <w:lsdException w:name="Colorful Shading Accent 2" w:uiPriority="71"/>
+    <w:lsdException w:name="Colorful List Accent 2" w:uiPriority="72"/>
+    <w:lsdException w:name="Colorful Grid Accent 2" w:uiPriority="73"/>
+    <w:lsdException w:name="Light Shading Accent 3" w:uiPriority="60"/>
+    <w:lsdException w:name="Light List Accent 3" w:uiPriority="61"/>
+    <w:lsdException w:name="Light Grid Accent 3" w:uiPriority="62"/>
+    <w:lsdException w:name="Medium Shading 1 Accent 3" w:uiPriority="63"/>
+    <w:lsdException w:name="Medium Shading 2 Accent 3" w:uiPriority="64"/>
+    <w:lsdException w:name="Medium List 1 Accent 3" w:uiPriority="65"/>
+    <w:lsdException w:name="Medium List 2 Accent 3" w:uiPriority="66"/>
+    <w:lsdException w:name="Medium Grid 1 Accent 3" w:uiPriority="67"/>
+    <w:lsdException w:name="Medium Grid 2 Accent 3" w:uiPriority="68"/>
+    <w:lsdException w:name="Medium Grid 3 Accent 3" w:uiPriority="69"/>
+    <w:lsdException w:name="Dark List Accent 3" w:uiPriority="70"/>
+    <w:lsdException w:name="Colorful Shading Accent 3" w:uiPriority="71"/>
+    <w:lsdException w:name="Colorful List Accent 3" w:uiPriority="72"/>
+    <w:lsdException w:name="Colorful Grid Accent 3" w:uiPriority="73"/>
+    <w:lsdException w:name="Light Shading Accent 4" w:uiPriority="60"/>
+    <w:lsdException w:name="Light List Accent 4" w:uiPriority="61"/>
+    <w:lsdException w:name="Light Grid Accent 4" w:uiPriority="62"/>
+    <w:lsdException w:name="Medium Shading 1 Accent 4" w:uiPriority="63"/>
+    <w:lsdException w:name="Medium Shading 2 Accent 4" w:uiPriority="64"/>
+    <w:lsdException w:name="Medium List 1 Accent 4" w:uiPriority="65"/>
+    <w:lsdException w:name="Medium List 2 Accent 4" w:uiPriority="66"/>
+    <w:lsdException w:name="Medium Grid 1 Accent 4" w:uiPriority="67"/>
+    <w:lsdException w:name="Medium Grid 2 Accent 4" w:uiPriority="68"/>
+    <w:lsdException w:name="Medium Grid 3 Accent 4" w:uiPriority="69"/>
+    <w:lsdException w:name="Dark List Accent 4" w:uiPriority="70"/>
+    <w:lsdException w:name="Colorful Shading Accent 4" w:uiPriority="71"/>
+    <w:lsdException w:name="Colorful List Accent 4" w:uiPriority="72"/>
+    <w:lsdException w:name="Colorful Grid Accent 4" w:uiPriority="73"/>
+    <w:lsdException w:name="Light Shading Accent 5" w:uiPriority="60"/>
+    <w:lsdException w:name="Light List Accent 5" w:uiPriority="61"/>
+    <w:lsdException w:name="Light Grid Accent 5" w:uiPriority="62"/>
+    <w:lsdException w:name="Medium Shading 1 Accent 5" w:uiPriority="63"/>
+    <w:lsdException w:name="Medium Shading 2 Accent 5" w:uiPriority="64"/>
+    <w:lsdException w:name="Medium List 1 Accent 5" w:uiPriority="65"/>
+    <w:lsdException w:name="Medium List 2 Accent 5" w:uiPriority="66"/>
+    <w:lsdException w:name="Medium Grid 1 Accent 5" w:uiPriority="67"/>
+    <w:lsdException w:name="Medium Grid 2 Accent 5" w:uiPriority="68"/>
+    <w:lsdException w:name="Medium Grid 3 Accent 5" w:uiPriority="69"/>
+    <w:lsdException w:name="Dark List Accent 5" w:uiPriority="70"/>
+    <w:lsdException w:name="Colorful Shading Accent 5" w:uiPriority="71"/>
+    <w:lsdException w:name="Colorful List Accent 5" w:uiPriority="72"/>
+    <w:lsdException w:name="Colorful Grid Accent 5" w:uiPriority="73"/>
+    <w:lsdException w:name="Light Shading Accent 6" w:uiPriority="60"/>
+    <w:lsdException w:name="Light List Accent 6" w:uiPriority="61"/>
+    <w:lsdException w:name="Light Grid Accent 6" w:uiPriority="62"/>
+    <w:lsdException w:name="Medium Shading 1 Accent 6" w:uiPriority="63"/>
+    <w:lsdException w:name="Medium Shading 2 Accent 6" w:uiPriority="64"/>
+    <w:lsdException w:name="Medium List 1 Accent 6" w:uiPriority="65"/>
+    <w:lsdException w:name="Medium List 2 Accent 6" w:uiPriority="66"/>
+    <w:lsdException w:name="Medium Grid 1 Accent 6" w:uiPriority="67"/>
+    <w:lsdException w:name="Medium Grid 2 Accent 6" w:uiPriority="68"/>
+    <w:lsdException w:name="Medium Grid 3 Accent 6" w:uiPriority="69"/>
+    <w:lsdException w:name="Dark List Accent 6" w:uiPriority="70"/>
+    <w:lsdException w:name="Colorful Shading Accent 6" w:uiPriority="71"/>
+    <w:lsdException w:name="Colorful List Accent 6" w:uiPriority="72"/>
+    <w:lsdException w:name="Colorful Grid Accent 6" w:uiPriority="73"/>
+    <w:lsdException w:name="Subtle Emphasis" w:uiPriority="19" w:qFormat="1"/>
+    <w:lsdException w:name="Intense Emphasis" w:uiPriority="21" w:qFormat="1"/>
+    <w:lsdException w:name="Subtle Reference" w:uiPriority="31" w:qFormat="1"/>
+    <w:lsdException w:name="Intense Reference" w:uiPriority="32" w:qFormat="1"/>
+    <w:lsdException w:name="Book Title" w:uiPriority="33" w:qFormat="1"/>
+    <w:lsdException w:name="Bibliography" w:semiHidden="1" w:uiPriority="37" w:unhideWhenUsed="1"/>
+    <w:lsdException w:name="TOC Heading" w:semiHidden="1" w:uiPriority="39" w:unhideWhenUsed="1" w:qFormat="1"/>
+    <w:lsdException w:name="Plain Table 5" w:semiHidden="1" w:unhideWhenUsed="1"/>
+    <w:lsdException w:name="Grid Table Light" w:semiHidden="1" w:unhideWhenUsed="1"/>
+    <w:lsdException w:name="Grid Table 1 Light" w:semiHidden="1" w:unhideWhenUsed="1"/>
+    <w:lsdException w:name="Grid Table 2" w:semiHidden="1" w:unhideWhenUsed="1"/>
+    <w:lsdException w:name="Grid Table 3" w:semiHidden="1" w:unhideWhenUsed="1"/>
+    <w:lsdException w:name="Grid Table 4" w:uiPriority="49"/>
+    <w:lsdException w:name="Grid Table 5 Dark" w:uiPriority="50"/>
+    <w:lsdException w:name="Grid Table 6 Colorful" w:uiPriority="51"/>
+    <w:lsdException w:name="Grid Table 7 Colorful" w:uiPriority="52"/>
+    <w:lsdException w:name="Grid Table 1 Light Accent 1" w:uiPriority="46"/>
+    <w:lsdException w:name="Grid Table 2 Accent 1" w:uiPriority="47"/>
+    <w:lsdException w:name="Grid Table 3 Accent 1" w:uiPriority="48"/>
+    <w:lsdException w:name="Grid Table 4 Accent 1" w:uiPriority="49"/>
+    <w:lsdException w:name="Grid Table 5 Dark Accent 1" w:uiPriority="50"/>
+    <w:lsdException w:name="Grid Table 6 Colorful Accent 1" w:uiPriority="51"/>
+    <w:lsdException w:name="Grid Table 7 Colorful Accent 1" w:uiPriority="52"/>
+    <w:lsdException w:name="Grid Table 1 Light Accent 2" w:uiPriority="46"/>
+    <w:lsdException w:name="Grid Table 2 Accent 2" w:uiPriority="47"/>
+    <w:lsdException w:name="Grid Table 3 Accent 2" w:uiPriority="48"/>
+    <w:lsdException w:name="Grid Table 4 Accent 2" w:uiPriority="49"/>
+    <w:lsdException w:name="Grid Table 5 Dark Accent 2" w:uiPriority="50"/>
+    <w:lsdException w:name="Grid Table 6 Colorful Accent 2" w:uiPriority="51"/>
+    <w:lsdException w:name="Grid Table 7 Colorful Accent 2" w:uiPriority="52"/>
+    <w:lsdException w:name="Grid Table 1 Light Accent 3" w:uiPriority="46"/>
+    <w:lsdException w:name="Grid Table 2 Accent 3" w:uiPriority="47"/>
+    <w:lsdException w:name="Grid Table 3 Accent 3" w:uiPriority="48"/>
+    <w:lsdException w:name="Grid Table 4 Accent 3" w:uiPriority="49"/>
+    <w:lsdException w:name="Grid Table 5 Dark Accent 3" w:uiPriority="50"/>
+    <w:lsdException w:name="Grid Table 6 Colorful Accent 3" w:uiPriority="51"/>
+    <w:lsdException w:name="Grid Table 7 Colorful Accent 3" w:uiPriority="52"/>
+    <w:lsdException w:name="Grid Table 1 Light Accent 4" w:uiPriority="46"/>
+    <w:lsdException w:name="Grid Table 2 Accent 4" w:uiPriority="47"/>
+    <w:lsdException w:name="Grid Table 3 Accent 4" w:uiPriority="48"/>
+    <w:lsdException w:name="Grid Table 4 Accent 4" w:uiPriority="49"/>
+    <w:lsdException w:name="Grid Table 5 Dark Accent 4" w:uiPriority="50"/>
+    <w:lsdException w:name="Grid Table 6 Colorful Accent 4" w:uiPriority="51"/>
+    <w:lsdException w:name="Grid Table 7 Colorful Accent 4" w:uiPriority="52"/>
+    <w:lsdException w:name="Grid Table 1 Light Accent 5" w:uiPriority="46"/>
+    <w:lsdException w:name="Grid Table 2 Accent 5" w:uiPriority="47"/>
+    <w:lsdException w:name="Grid Table 3 Accent 5" w:uiPriority="48"/>
+    <w:lsdException w:name="Grid Table 4 Accent 5" w:uiPriority="49"/>
+    <w:lsdException w:name="Grid Table 5 Dark Accent 5" w:uiPriority="50"/>
+    <w:lsdException w:name="Grid Table 6 Colorful Accent 5" w:uiPriority="51"/>
+    <w:lsdException w:name="Grid Table 7 Colorful Accent 5" w:uiPriority="52"/>
+    <w:lsdException w:name="Grid Table 1 Light Accent 6" w:uiPriority="46"/>
+    <w:lsdException w:name="Grid Table 2 Accent 6" w:uiPriority="47"/>
+    <w:lsdException w:name="Grid Table 3 Accent 6" w:uiPriority="48"/>
+    <w:lsdException w:name="Grid Table 4 Accent 6" w:uiPriority="49"/>
+    <w:lsdException w:name="Grid Table 5 Dark Accent 6" w:uiPriority="50"/>
+    <w:lsdException w:name="Grid Table 6 Colorful Accent 6" w:uiPriority="51"/>
+    <w:lsdException w:name="Grid Table 7 Colorful Accent 6" w:uiPriority="52"/>
+    <w:lsdException w:name="List Table 1 Light" w:uiPriority="46"/>
+    <w:lsdException w:name="List Table 2" w:uiPriority="47"/>
+    <w:lsdException w:name="List Table 3" w:uiPriority="48"/>
+    <w:lsdException w:name="List Table 4" w:uiPriority="49"/>
+    <w:lsdException w:name="List Table 5 Dark" w:uiPriority="50"/>
+    <w:lsdException w:name="List Table 6 Colorful" w:uiPriority="51"/>
+    <w:lsdException w:name="List Table 7 Colorful" w:uiPriority="52"/>
+    <w:lsdException w:name="List Table 1 Light Accent 1" w:uiPriority="46"/>
+    <w:lsdException w:name="List Table 2 Accent 1" w:uiPriority="47"/>
+    <w:lsdException w:name="List Table 3 Accent 1" w:uiPriority="48"/>
+    <w:lsdException w:name="List Table 4 Accent 1" w:uiPriority="49"/>
+    <w:lsdException w:name="List Table 5 Dark Accent 1" w:uiPriority="50"/>
+    <w:lsdException w:name="List Table 6 Colorful Accent 1" w:uiPriority="51"/>
+    <w:lsdException w:name="List Table 7 Colorful Accent 1" w:uiPriority="52"/>
+    <w:lsdException w:name="List Table 1 Light Accent 2" w:uiPriority="46"/>
+    <w:lsdException w:name="List Table 2 Accent 2" w:uiPriority="47"/>
+    <w:lsdException w:name="List Table 3 Accent 2" w:uiPriority="48"/>
+    <w:lsdException w:name="List Table 4 Accent 2" w:uiPriority="49"/>
+    <w:lsdException w:name="List Table 5 Dark Accent 2" w:uiPriority="50"/>
+    <w:lsdException w:name="List Table 6 Colorful Accent 2" w:uiPriority="51"/>
+    <w:lsdException w:name="List Table 7 Colorful Accent 2" w:uiPriority="52"/>
+    <w:lsdException w:name="List Table 1 Light Accent 3" w:uiPriority="46"/>
+    <w:lsdException w:name="List Table 2 Accent 3" w:uiPriority="47"/>
+    <w:lsdException w:name="List Table 3 Accent 3" w:uiPriority="48"/>
+    <w:lsdException w:name="List Table 4 Accent 3" w:uiPriority="49"/>
+    <w:lsdException w:name="List Table 5 Dark Accent 3" w:uiPriority="50"/>
+    <w:lsdException w:name="List Table 6 Colorful Accent 3" w:uiPriority="51"/>
+    <w:lsdException w:name="List Table 7 Colorful Accent 3" w:uiPriority="52"/>
+    <w:lsdException w:name="List Table 1 Light Accent 4" w:uiPriority="46"/>
+    <w:lsdException w:name="List Table 2 Accent 4" w:uiPriority="47"/>
+    <w:lsdException w:name="List Table 3 Accent 4" w:uiPriority="48"/>
+    <w:lsdException w:name="List Table 4 Accent 4" w:uiPriority="49"/>
+    <w:lsdException w:name="List Table 5 Dark Accent 4" w:uiPriority="50"/>
+    <w:lsdException w:name="List Table 6 Colorful Accent 4" w:uiPriority="51"/>
+    <w:lsdException w:name="List Table 7 Colorful Accent 4" w:uiPriority="52"/>
+    <w:lsdException w:name="List Table 1 Light Accent 5" w:uiPriority="46"/>
+    <w:lsdException w:name="List Table 2 Accent 5" w:uiPriority="47"/>
+    <w:lsdException w:name="List Table 3 Accent 5" w:uiPriority="48"/>
+    <w:lsdException w:name="List Table 4 Accent 5" w:uiPriority="49"/>
+    <w:lsdException w:name="List Table 5 Dark Accent 5" w:uiPriority="50"/>
+    <w:lsdException w:name="List Table 6 Colorful Accent 5" w:uiPriority="51"/>
+    <w:lsdException w:name="List Table 7 Colorful Accent 5" w:uiPriority="52"/>
+    <w:lsdException w:name="List Table 1 Light Accent 6" w:uiPriority="46"/>
+    <w:lsdException w:name="List Table 2 Accent 6" w:uiPriority="47"/>
+    <w:lsdException w:name="List Table 3 Accent 6" w:uiPriority="48"/>
+    <w:lsdException w:name="List Table 4 Accent 6" w:uiPriority="49"/>
+    <w:lsdException w:name="List Table 5 Dark Accent 6" w:uiPriority="50"/>
+    <w:lsdException w:name="List Table 6 Colorful Accent 6" w:uiPriority="51"/>
+    <w:lsdException w:name="List Table 7 Colorful Accent 6" w:uiPriority="52"/>
+    <w:lsdException w:name="Mention" w:semiHidden="1" w:unhideWhenUsed="1"/>
+    <w:lsdException w:name="Smart Hyperlink" w:semiHidden="1" w:unhideWhenUsed="1"/>
+    <w:lsdException w:name="Hashtag" w:semiHidden="1" w:unhideWhenUsed="1"/>
+    <w:lsdException w:name="Unresolved Mention" w:semiHidden="1" w:unhideWhenUsed="1"/>
+    <w:lsdException w:name="Smart Link" w:semiHidden="1" w:unhideWhenUsed="1"/>
   </w:latentStyles>
   <w:style w:type="paragraph" w:default="1" w:styleId="Normal">
     <w:name w:val="Normal"/>
@@ -4026,7 +4416,6 @@
       <w:szCs w:val="20"/>
     </w:rPr>
     <w:tblPr>
-      <w:tblInd w:w="0" w:type="dxa"/>
       <w:tblBorders>
         <w:top w:val="single" w:sz="4" w:space="0" w:color="000000"/>
         <w:left w:val="single" w:sz="4" w:space="0" w:color="000000"/>
@@ -4035,369 +4424,6 @@
         <w:insideH w:val="single" w:sz="4" w:space="0" w:color="000000"/>
         <w:insideV w:val="single" w:sz="4" w:space="0" w:color="000000"/>
       </w:tblBorders>
-      <w:tblCellMar>
-        <w:top w:w="0" w:type="dxa"/>
-        <w:left w:w="108" w:type="dxa"/>
-        <w:bottom w:w="0" w:type="dxa"/>
-        <w:right w:w="108" w:type="dxa"/>
-      </w:tblCellMar>
-    </w:tblPr>
-  </w:style>
-  <w:style w:type="paragraph" w:styleId="ListParagraph">
-    <w:name w:val="List Paragraph"/>
-    <w:basedOn w:val="Normal"/>
-    <w:uiPriority w:val="34"/>
-    <w:qFormat/>
-    <w:rsid w:val="00BB0806"/>
-    <w:pPr>
-      <w:ind w:left="720"/>
-      <w:contextualSpacing/>
-    </w:pPr>
-  </w:style>
-  <w:style w:type="paragraph" w:styleId="Footer">
-    <w:name w:val="footer"/>
-    <w:basedOn w:val="Normal"/>
-    <w:link w:val="FooterChar"/>
-    <w:uiPriority w:val="99"/>
-    <w:unhideWhenUsed/>
-    <w:rsid w:val="009A2724"/>
-    <w:pPr>
-      <w:tabs>
-        <w:tab w:val="center" w:pos="4320"/>
-        <w:tab w:val="right" w:pos="8640"/>
-      </w:tabs>
-      <w:spacing w:after="0" w:line="240" w:lineRule="auto"/>
-    </w:pPr>
-  </w:style>
-  <w:style w:type="character" w:customStyle="1" w:styleId="FooterChar">
-    <w:name w:val="Footer Char"/>
-    <w:basedOn w:val="DefaultParagraphFont"/>
-    <w:link w:val="Footer"/>
-    <w:uiPriority w:val="99"/>
-    <w:rsid w:val="009A2724"/>
-    <w:rPr>
-      <w:rFonts w:ascii="Cambria" w:eastAsia="Cambria" w:hAnsi="Cambria" w:cs="Cambria"/>
-      <w:color w:val="000000"/>
-      <w:sz w:val="20"/>
-    </w:rPr>
-  </w:style>
-  <w:style w:type="character" w:styleId="PageNumber">
-    <w:name w:val="page number"/>
-    <w:basedOn w:val="DefaultParagraphFont"/>
-    <w:uiPriority w:val="99"/>
-    <w:semiHidden/>
-    <w:unhideWhenUsed/>
-    <w:rsid w:val="009A2724"/>
-  </w:style>
-  <w:style w:type="paragraph" w:styleId="Header">
-    <w:name w:val="header"/>
-    <w:basedOn w:val="Normal"/>
-    <w:link w:val="HeaderChar"/>
-    <w:uiPriority w:val="99"/>
-    <w:unhideWhenUsed/>
-    <w:rsid w:val="00413315"/>
-    <w:pPr>
-      <w:tabs>
-        <w:tab w:val="center" w:pos="4320"/>
-        <w:tab w:val="right" w:pos="8640"/>
-      </w:tabs>
-      <w:spacing w:after="0" w:line="240" w:lineRule="auto"/>
-    </w:pPr>
-  </w:style>
-  <w:style w:type="character" w:customStyle="1" w:styleId="HeaderChar">
-    <w:name w:val="Header Char"/>
-    <w:basedOn w:val="DefaultParagraphFont"/>
-    <w:link w:val="Header"/>
-    <w:uiPriority w:val="99"/>
-    <w:rsid w:val="00413315"/>
-    <w:rPr>
-      <w:rFonts w:ascii="Cambria" w:eastAsia="Cambria" w:hAnsi="Cambria" w:cs="Cambria"/>
-      <w:color w:val="000000"/>
-      <w:sz w:val="20"/>
-    </w:rPr>
-  </w:style>
-  <w:style w:type="paragraph" w:styleId="BalloonText">
-    <w:name w:val="Balloon Text"/>
-    <w:basedOn w:val="Normal"/>
-    <w:link w:val="BalloonTextChar"/>
-    <w:uiPriority w:val="99"/>
-    <w:semiHidden/>
-    <w:unhideWhenUsed/>
-    <w:rsid w:val="00945C5D"/>
-    <w:pPr>
-      <w:spacing w:after="0" w:line="240" w:lineRule="auto"/>
-    </w:pPr>
-    <w:rPr>
-      <w:rFonts w:ascii="Segoe UI" w:hAnsi="Segoe UI" w:cs="Segoe UI"/>
-      <w:sz w:val="18"/>
-      <w:szCs w:val="18"/>
-    </w:rPr>
-  </w:style>
-  <w:style w:type="character" w:customStyle="1" w:styleId="BalloonTextChar">
-    <w:name w:val="Balloon Text Char"/>
-    <w:basedOn w:val="DefaultParagraphFont"/>
-    <w:link w:val="BalloonText"/>
-    <w:uiPriority w:val="99"/>
-    <w:semiHidden/>
-    <w:rsid w:val="00945C5D"/>
-    <w:rPr>
-      <w:rFonts w:ascii="Segoe UI" w:eastAsia="Cambria" w:hAnsi="Segoe UI" w:cs="Segoe UI"/>
-      <w:color w:val="000000"/>
-      <w:sz w:val="18"/>
-      <w:szCs w:val="18"/>
-    </w:rPr>
-  </w:style>
-</w:styles>
-</file>
-
-<file path=word/stylesWithEffects.xml><?xml version="1.0" encoding="utf-8"?>
-<w:styles xmlns:wpc="http://schemas.microsoft.com/office/word/2010/wordprocessingCanvas" xmlns:mo="http://schemas.microsoft.com/office/mac/office/2008/main" xmlns:mc="http://schemas.openxmlformats.org/markup-compatibility/2006" xmlns:mv="urn:schemas-microsoft-com:mac:vml" xmlns:o="urn:schemas-microsoft-com:office:office" xmlns:r="http://schemas.openxmlformats.org/officeDocument/2006/relationships" xmlns:m="http://schemas.openxmlformats.org/officeDocument/2006/math" xmlns:v="urn:schemas-microsoft-com:vml" xmlns:wp14="http://schemas.microsoft.com/office/word/2010/wordprocessingDrawing" xmlns:wp="http://schemas.openxmlformats.org/drawingml/2006/wordprocessingDrawing" xmlns:w10="urn:schemas-microsoft-com:office:word" xmlns:w="http://schemas.openxmlformats.org/wordprocessingml/2006/main" xmlns:w14="http://schemas.microsoft.com/office/word/2010/wordml" xmlns:wpg="http://schemas.microsoft.com/office/word/2010/wordprocessingGroup" xmlns:wpi="http://schemas.microsoft.com/office/word/2010/wordprocessingInk" xmlns:wne="http://schemas.microsoft.com/office/word/2006/wordml" xmlns:wps="http://schemas.microsoft.com/office/word/2010/wordprocessingShape" mc:Ignorable="w14 wp14">
-  <w:docDefaults>
-    <w:rPrDefault>
-      <w:rPr>
-        <w:rFonts w:asciiTheme="minorHAnsi" w:eastAsiaTheme="minorEastAsia" w:hAnsiTheme="minorHAnsi" w:cstheme="minorBidi"/>
-        <w:sz w:val="22"/>
-        <w:szCs w:val="22"/>
-        <w:lang w:val="en-US" w:eastAsia="en-US" w:bidi="ar-SA"/>
-      </w:rPr>
-    </w:rPrDefault>
-    <w:pPrDefault>
-      <w:pPr>
-        <w:spacing w:after="160" w:line="259" w:lineRule="auto"/>
-      </w:pPr>
-    </w:pPrDefault>
-  </w:docDefaults>
-  <w:latentStyles w:defLockedState="0" w:defUIPriority="99" w:defSemiHidden="1" w:defUnhideWhenUsed="1" w:defQFormat="0" w:count="276">
-    <w:lsdException w:name="Normal" w:semiHidden="0" w:uiPriority="0" w:unhideWhenUsed="0" w:qFormat="1"/>
-    <w:lsdException w:name="heading 1" w:semiHidden="0" w:uiPriority="9" w:unhideWhenUsed="0" w:qFormat="1"/>
-    <w:lsdException w:name="heading 2" w:uiPriority="9" w:qFormat="1"/>
-    <w:lsdException w:name="heading 3" w:uiPriority="9" w:qFormat="1"/>
-    <w:lsdException w:name="heading 4" w:uiPriority="9" w:qFormat="1"/>
-    <w:lsdException w:name="heading 5" w:uiPriority="9" w:qFormat="1"/>
-    <w:lsdException w:name="heading 6" w:uiPriority="9" w:qFormat="1"/>
-    <w:lsdException w:name="heading 7" w:uiPriority="9" w:qFormat="1"/>
-    <w:lsdException w:name="heading 8" w:uiPriority="9" w:qFormat="1"/>
-    <w:lsdException w:name="heading 9" w:uiPriority="9" w:qFormat="1"/>
-    <w:lsdException w:name="toc 1" w:uiPriority="39"/>
-    <w:lsdException w:name="toc 2" w:uiPriority="39"/>
-    <w:lsdException w:name="toc 3" w:uiPriority="39"/>
-    <w:lsdException w:name="toc 4" w:uiPriority="39"/>
-    <w:lsdException w:name="toc 5" w:uiPriority="39"/>
-    <w:lsdException w:name="toc 6" w:uiPriority="39"/>
-    <w:lsdException w:name="toc 7" w:uiPriority="39"/>
-    <w:lsdException w:name="toc 8" w:uiPriority="39"/>
-    <w:lsdException w:name="toc 9" w:uiPriority="39"/>
-    <w:lsdException w:name="caption" w:uiPriority="35" w:qFormat="1"/>
-    <w:lsdException w:name="Title" w:semiHidden="0" w:uiPriority="10" w:unhideWhenUsed="0" w:qFormat="1"/>
-    <w:lsdException w:name="Default Paragraph Font" w:uiPriority="1"/>
-    <w:lsdException w:name="Subtitle" w:semiHidden="0" w:uiPriority="11" w:unhideWhenUsed="0" w:qFormat="1"/>
-    <w:lsdException w:name="Strong" w:semiHidden="0" w:uiPriority="22" w:unhideWhenUsed="0" w:qFormat="1"/>
-    <w:lsdException w:name="Emphasis" w:semiHidden="0" w:uiPriority="20" w:unhideWhenUsed="0" w:qFormat="1"/>
-    <w:lsdException w:name="Table Grid" w:semiHidden="0" w:uiPriority="59" w:unhideWhenUsed="0"/>
-    <w:lsdException w:name="Note Level 1" w:semiHidden="0" w:unhideWhenUsed="0"/>
-    <w:lsdException w:name="Note Level 2" w:semiHidden="0" w:unhideWhenUsed="0"/>
-    <w:lsdException w:name="Note Level 3" w:semiHidden="0" w:unhideWhenUsed="0"/>
-    <w:lsdException w:name="Note Level 4" w:semiHidden="0" w:unhideWhenUsed="0"/>
-    <w:lsdException w:name="Note Level 5" w:semiHidden="0" w:unhideWhenUsed="0"/>
-    <w:lsdException w:name="Note Level 6" w:semiHidden="0" w:unhideWhenUsed="0"/>
-    <w:lsdException w:name="Note Level 7" w:semiHidden="0" w:unhideWhenUsed="0"/>
-    <w:lsdException w:name="Note Level 8" w:semiHidden="0" w:unhideWhenUsed="0"/>
-    <w:lsdException w:name="Note Level 9" w:semiHidden="0" w:unhideWhenUsed="0"/>
-    <w:lsdException w:name="Placeholder Text" w:unhideWhenUsed="0"/>
-    <w:lsdException w:name="No Spacing" w:semiHidden="0" w:uiPriority="1" w:unhideWhenUsed="0" w:qFormat="1"/>
-    <w:lsdException w:name="Light Shading" w:semiHidden="0" w:uiPriority="60" w:unhideWhenUsed="0"/>
-    <w:lsdException w:name="Light List" w:semiHidden="0" w:uiPriority="61" w:unhideWhenUsed="0"/>
-    <w:lsdException w:name="Light Grid" w:semiHidden="0" w:uiPriority="62" w:unhideWhenUsed="0"/>
-    <w:lsdException w:name="Medium Shading 1" w:semiHidden="0" w:uiPriority="63" w:unhideWhenUsed="0"/>
-    <w:lsdException w:name="Medium Shading 2" w:semiHidden="0" w:uiPriority="64" w:unhideWhenUsed="0"/>
-    <w:lsdException w:name="Medium List 1" w:semiHidden="0" w:uiPriority="65" w:unhideWhenUsed="0"/>
-    <w:lsdException w:name="Medium List 2" w:semiHidden="0" w:uiPriority="66" w:unhideWhenUsed="0"/>
-    <w:lsdException w:name="Medium Grid 1" w:semiHidden="0" w:uiPriority="67" w:unhideWhenUsed="0"/>
-    <w:lsdException w:name="Medium Grid 2" w:semiHidden="0" w:uiPriority="68" w:unhideWhenUsed="0"/>
-    <w:lsdException w:name="Medium Grid 3" w:semiHidden="0" w:uiPriority="69" w:unhideWhenUsed="0"/>
-    <w:lsdException w:name="Dark List" w:semiHidden="0" w:uiPriority="70" w:unhideWhenUsed="0"/>
-    <w:lsdException w:name="Colorful Shading" w:semiHidden="0" w:uiPriority="71" w:unhideWhenUsed="0"/>
-    <w:lsdException w:name="Colorful List" w:semiHidden="0" w:uiPriority="72" w:unhideWhenUsed="0"/>
-    <w:lsdException w:name="Colorful Grid" w:semiHidden="0" w:uiPriority="73" w:unhideWhenUsed="0"/>
-    <w:lsdException w:name="Light Shading Accent 1" w:semiHidden="0" w:uiPriority="60" w:unhideWhenUsed="0"/>
-    <w:lsdException w:name="Light List Accent 1" w:semiHidden="0" w:uiPriority="61" w:unhideWhenUsed="0"/>
-    <w:lsdException w:name="Light Grid Accent 1" w:semiHidden="0" w:uiPriority="62" w:unhideWhenUsed="0"/>
-    <w:lsdException w:name="Medium Shading 1 Accent 1" w:semiHidden="0" w:uiPriority="63" w:unhideWhenUsed="0"/>
-    <w:lsdException w:name="Medium Shading 2 Accent 1" w:semiHidden="0" w:uiPriority="64" w:unhideWhenUsed="0"/>
-    <w:lsdException w:name="Medium List 1 Accent 1" w:semiHidden="0" w:uiPriority="65" w:unhideWhenUsed="0"/>
-    <w:lsdException w:name="Revision" w:unhideWhenUsed="0"/>
-    <w:lsdException w:name="List Paragraph" w:semiHidden="0" w:uiPriority="34" w:unhideWhenUsed="0" w:qFormat="1"/>
-    <w:lsdException w:name="Quote" w:semiHidden="0" w:uiPriority="29" w:unhideWhenUsed="0" w:qFormat="1"/>
-    <w:lsdException w:name="Intense Quote" w:semiHidden="0" w:uiPriority="30" w:unhideWhenUsed="0" w:qFormat="1"/>
-    <w:lsdException w:name="Medium List 2 Accent 1" w:semiHidden="0" w:uiPriority="66" w:unhideWhenUsed="0"/>
-    <w:lsdException w:name="Medium Grid 1 Accent 1" w:semiHidden="0" w:uiPriority="67" w:unhideWhenUsed="0"/>
-    <w:lsdException w:name="Medium Grid 2 Accent 1" w:semiHidden="0" w:uiPriority="68" w:unhideWhenUsed="0"/>
-    <w:lsdException w:name="Medium Grid 3 Accent 1" w:semiHidden="0" w:uiPriority="69" w:unhideWhenUsed="0"/>
-    <w:lsdException w:name="Dark List Accent 1" w:semiHidden="0" w:uiPriority="70" w:unhideWhenUsed="0"/>
-    <w:lsdException w:name="Colorful Shading Accent 1" w:semiHidden="0" w:uiPriority="71" w:unhideWhenUsed="0"/>
-    <w:lsdException w:name="Colorful List Accent 1" w:semiHidden="0" w:uiPriority="72" w:unhideWhenUsed="0"/>
-    <w:lsdException w:name="Colorful Grid Accent 1" w:semiHidden="0" w:uiPriority="73" w:unhideWhenUsed="0"/>
-    <w:lsdException w:name="Light Shading Accent 2" w:semiHidden="0" w:uiPriority="60" w:unhideWhenUsed="0"/>
-    <w:lsdException w:name="Light List Accent 2" w:semiHidden="0" w:uiPriority="61" w:unhideWhenUsed="0"/>
-    <w:lsdException w:name="Light Grid Accent 2" w:semiHidden="0" w:uiPriority="62" w:unhideWhenUsed="0"/>
-    <w:lsdException w:name="Medium Shading 1 Accent 2" w:semiHidden="0" w:uiPriority="63" w:unhideWhenUsed="0"/>
-    <w:lsdException w:name="Medium Shading 2 Accent 2" w:semiHidden="0" w:uiPriority="64" w:unhideWhenUsed="0"/>
-    <w:lsdException w:name="Medium List 1 Accent 2" w:semiHidden="0" w:uiPriority="65" w:unhideWhenUsed="0"/>
-    <w:lsdException w:name="Medium List 2 Accent 2" w:semiHidden="0" w:uiPriority="66" w:unhideWhenUsed="0"/>
-    <w:lsdException w:name="Medium Grid 1 Accent 2" w:semiHidden="0" w:uiPriority="67" w:unhideWhenUsed="0"/>
-    <w:lsdException w:name="Medium Grid 2 Accent 2" w:semiHidden="0" w:uiPriority="68" w:unhideWhenUsed="0"/>
-    <w:lsdException w:name="Medium Grid 3 Accent 2" w:semiHidden="0" w:uiPriority="69" w:unhideWhenUsed="0"/>
-    <w:lsdException w:name="Dark List Accent 2" w:semiHidden="0" w:uiPriority="70" w:unhideWhenUsed="0"/>
-    <w:lsdException w:name="Colorful Shading Accent 2" w:semiHidden="0" w:uiPriority="71" w:unhideWhenUsed="0"/>
-    <w:lsdException w:name="Colorful List Accent 2" w:semiHidden="0" w:uiPriority="72" w:unhideWhenUsed="0"/>
-    <w:lsdException w:name="Colorful Grid Accent 2" w:semiHidden="0" w:uiPriority="73" w:unhideWhenUsed="0"/>
-    <w:lsdException w:name="Light Shading Accent 3" w:semiHidden="0" w:uiPriority="60" w:unhideWhenUsed="0"/>
-    <w:lsdException w:name="Light List Accent 3" w:semiHidden="0" w:uiPriority="61" w:unhideWhenUsed="0"/>
-    <w:lsdException w:name="Light Grid Accent 3" w:semiHidden="0" w:uiPriority="62" w:unhideWhenUsed="0"/>
-    <w:lsdException w:name="Medium Shading 1 Accent 3" w:semiHidden="0" w:uiPriority="63" w:unhideWhenUsed="0"/>
-    <w:lsdException w:name="Medium Shading 2 Accent 3" w:semiHidden="0" w:uiPriority="64" w:unhideWhenUsed="0"/>
-    <w:lsdException w:name="Medium List 1 Accent 3" w:semiHidden="0" w:uiPriority="65" w:unhideWhenUsed="0"/>
-    <w:lsdException w:name="Medium List 2 Accent 3" w:semiHidden="0" w:uiPriority="66" w:unhideWhenUsed="0"/>
-    <w:lsdException w:name="Medium Grid 1 Accent 3" w:semiHidden="0" w:uiPriority="67" w:unhideWhenUsed="0"/>
-    <w:lsdException w:name="Medium Grid 2 Accent 3" w:semiHidden="0" w:uiPriority="68" w:unhideWhenUsed="0"/>
-    <w:lsdException w:name="Medium Grid 3 Accent 3" w:semiHidden="0" w:uiPriority="69" w:unhideWhenUsed="0"/>
-    <w:lsdException w:name="Dark List Accent 3" w:semiHidden="0" w:uiPriority="70" w:unhideWhenUsed="0"/>
-    <w:lsdException w:name="Colorful Shading Accent 3" w:semiHidden="0" w:uiPriority="71" w:unhideWhenUsed="0"/>
-    <w:lsdException w:name="Colorful List Accent 3" w:semiHidden="0" w:uiPriority="72" w:unhideWhenUsed="0"/>
-    <w:lsdException w:name="Colorful Grid Accent 3" w:semiHidden="0" w:uiPriority="73" w:unhideWhenUsed="0"/>
-    <w:lsdException w:name="Light Shading Accent 4" w:semiHidden="0" w:uiPriority="60" w:unhideWhenUsed="0"/>
-    <w:lsdException w:name="Light List Accent 4" w:semiHidden="0" w:uiPriority="61" w:unhideWhenUsed="0"/>
-    <w:lsdException w:name="Light Grid Accent 4" w:semiHidden="0" w:uiPriority="62" w:unhideWhenUsed="0"/>
-    <w:lsdException w:name="Medium Shading 1 Accent 4" w:semiHidden="0" w:uiPriority="63" w:unhideWhenUsed="0"/>
-    <w:lsdException w:name="Medium Shading 2 Accent 4" w:semiHidden="0" w:uiPriority="64" w:unhideWhenUsed="0"/>
-    <w:lsdException w:name="Medium List 1 Accent 4" w:semiHidden="0" w:uiPriority="65" w:unhideWhenUsed="0"/>
-    <w:lsdException w:name="Medium List 2 Accent 4" w:semiHidden="0" w:uiPriority="66" w:unhideWhenUsed="0"/>
-    <w:lsdException w:name="Medium Grid 1 Accent 4" w:semiHidden="0" w:uiPriority="67" w:unhideWhenUsed="0"/>
-    <w:lsdException w:name="Medium Grid 2 Accent 4" w:semiHidden="0" w:uiPriority="68" w:unhideWhenUsed="0"/>
-    <w:lsdException w:name="Medium Grid 3 Accent 4" w:semiHidden="0" w:uiPriority="69" w:unhideWhenUsed="0"/>
-    <w:lsdException w:name="Dark List Accent 4" w:semiHidden="0" w:uiPriority="70" w:unhideWhenUsed="0"/>
-    <w:lsdException w:name="Colorful Shading Accent 4" w:semiHidden="0" w:uiPriority="71" w:unhideWhenUsed="0"/>
-    <w:lsdException w:name="Colorful List Accent 4" w:semiHidden="0" w:uiPriority="72" w:unhideWhenUsed="0"/>
-    <w:lsdException w:name="Colorful Grid Accent 4" w:semiHidden="0" w:uiPriority="73" w:unhideWhenUsed="0"/>
-    <w:lsdException w:name="Light Shading Accent 5" w:semiHidden="0" w:uiPriority="60" w:unhideWhenUsed="0"/>
-    <w:lsdException w:name="Light List Accent 5" w:semiHidden="0" w:uiPriority="61" w:unhideWhenUsed="0"/>
-    <w:lsdException w:name="Light Grid Accent 5" w:semiHidden="0" w:uiPriority="62" w:unhideWhenUsed="0"/>
-    <w:lsdException w:name="Medium Shading 1 Accent 5" w:semiHidden="0" w:uiPriority="63" w:unhideWhenUsed="0"/>
-    <w:lsdException w:name="Medium Shading 2 Accent 5" w:semiHidden="0" w:uiPriority="64" w:unhideWhenUsed="0"/>
-    <w:lsdException w:name="Medium List 1 Accent 5" w:semiHidden="0" w:uiPriority="65" w:unhideWhenUsed="0"/>
-    <w:lsdException w:name="Medium List 2 Accent 5" w:semiHidden="0" w:uiPriority="66" w:unhideWhenUsed="0"/>
-    <w:lsdException w:name="Medium Grid 1 Accent 5" w:semiHidden="0" w:uiPriority="67" w:unhideWhenUsed="0"/>
-    <w:lsdException w:name="Medium Grid 2 Accent 5" w:semiHidden="0" w:uiPriority="68" w:unhideWhenUsed="0"/>
-    <w:lsdException w:name="Medium Grid 3 Accent 5" w:semiHidden="0" w:uiPriority="69" w:unhideWhenUsed="0"/>
-    <w:lsdException w:name="Dark List Accent 5" w:semiHidden="0" w:uiPriority="70" w:unhideWhenUsed="0"/>
-    <w:lsdException w:name="Colorful Shading Accent 5" w:semiHidden="0" w:uiPriority="71" w:unhideWhenUsed="0"/>
-    <w:lsdException w:name="Colorful List Accent 5" w:semiHidden="0" w:uiPriority="72" w:unhideWhenUsed="0"/>
-    <w:lsdException w:name="Colorful Grid Accent 5" w:semiHidden="0" w:uiPriority="73" w:unhideWhenUsed="0"/>
-    <w:lsdException w:name="Light Shading Accent 6" w:semiHidden="0" w:uiPriority="60" w:unhideWhenUsed="0"/>
-    <w:lsdException w:name="Light List Accent 6" w:semiHidden="0" w:uiPriority="61" w:unhideWhenUsed="0"/>
-    <w:lsdException w:name="Light Grid Accent 6" w:semiHidden="0" w:uiPriority="62" w:unhideWhenUsed="0"/>
-    <w:lsdException w:name="Medium Shading 1 Accent 6" w:semiHidden="0" w:uiPriority="63" w:unhideWhenUsed="0"/>
-    <w:lsdException w:name="Medium Shading 2 Accent 6" w:semiHidden="0" w:uiPriority="64" w:unhideWhenUsed="0"/>
-    <w:lsdException w:name="Medium List 1 Accent 6" w:semiHidden="0" w:uiPriority="65" w:unhideWhenUsed="0"/>
-    <w:lsdException w:name="Medium List 2 Accent 6" w:semiHidden="0" w:uiPriority="66" w:unhideWhenUsed="0"/>
-    <w:lsdException w:name="Medium Grid 1 Accent 6" w:semiHidden="0" w:uiPriority="67" w:unhideWhenUsed="0"/>
-    <w:lsdException w:name="Medium Grid 2 Accent 6" w:semiHidden="0" w:uiPriority="68" w:unhideWhenUsed="0"/>
-    <w:lsdException w:name="Medium Grid 3 Accent 6" w:semiHidden="0" w:uiPriority="69" w:unhideWhenUsed="0"/>
-    <w:lsdException w:name="Dark List Accent 6" w:semiHidden="0" w:uiPriority="70" w:unhideWhenUsed="0"/>
-    <w:lsdException w:name="Colorful Shading Accent 6" w:semiHidden="0" w:uiPriority="71" w:unhideWhenUsed="0"/>
-    <w:lsdException w:name="Colorful List Accent 6" w:semiHidden="0" w:uiPriority="72" w:unhideWhenUsed="0"/>
-    <w:lsdException w:name="Colorful Grid Accent 6" w:semiHidden="0" w:uiPriority="73" w:unhideWhenUsed="0"/>
-    <w:lsdException w:name="Subtle Emphasis" w:semiHidden="0" w:uiPriority="19" w:unhideWhenUsed="0" w:qFormat="1"/>
-    <w:lsdException w:name="Intense Emphasis" w:semiHidden="0" w:uiPriority="21" w:unhideWhenUsed="0" w:qFormat="1"/>
-    <w:lsdException w:name="Subtle Reference" w:semiHidden="0" w:uiPriority="31" w:unhideWhenUsed="0" w:qFormat="1"/>
-    <w:lsdException w:name="Intense Reference" w:semiHidden="0" w:uiPriority="32" w:unhideWhenUsed="0" w:qFormat="1"/>
-    <w:lsdException w:name="Book Title" w:semiHidden="0" w:uiPriority="33" w:unhideWhenUsed="0" w:qFormat="1"/>
-    <w:lsdException w:name="Bibliography" w:uiPriority="37"/>
-    <w:lsdException w:name="TOC Heading" w:uiPriority="39" w:qFormat="1"/>
-  </w:latentStyles>
-  <w:style w:type="paragraph" w:default="1" w:styleId="Normal">
-    <w:name w:val="Normal"/>
-    <w:qFormat/>
-    <w:pPr>
-      <w:spacing w:after="5"/>
-      <w:jc w:val="both"/>
-    </w:pPr>
-    <w:rPr>
-      <w:rFonts w:ascii="Cambria" w:eastAsia="Cambria" w:hAnsi="Cambria" w:cs="Cambria"/>
-      <w:color w:val="000000"/>
-      <w:sz w:val="20"/>
-    </w:rPr>
-  </w:style>
-  <w:style w:type="character" w:default="1" w:styleId="DefaultParagraphFont">
-    <w:name w:val="Default Paragraph Font"/>
-    <w:uiPriority w:val="1"/>
-    <w:semiHidden/>
-    <w:unhideWhenUsed/>
-  </w:style>
-  <w:style w:type="table" w:default="1" w:styleId="TableNormal">
-    <w:name w:val="Normal Table"/>
-    <w:uiPriority w:val="99"/>
-    <w:semiHidden/>
-    <w:unhideWhenUsed/>
-    <w:tblPr>
-      <w:tblInd w:w="0" w:type="dxa"/>
-      <w:tblCellMar>
-        <w:top w:w="0" w:type="dxa"/>
-        <w:left w:w="108" w:type="dxa"/>
-        <w:bottom w:w="0" w:type="dxa"/>
-        <w:right w:w="108" w:type="dxa"/>
-      </w:tblCellMar>
-    </w:tblPr>
-  </w:style>
-  <w:style w:type="numbering" w:default="1" w:styleId="NoList">
-    <w:name w:val="No List"/>
-    <w:uiPriority w:val="99"/>
-    <w:semiHidden/>
-    <w:unhideWhenUsed/>
-  </w:style>
-  <w:style w:type="table" w:customStyle="1" w:styleId="TableGrid">
-    <w:name w:val="TableGrid"/>
-    <w:pPr>
-      <w:spacing w:after="0" w:line="240" w:lineRule="auto"/>
-    </w:pPr>
-    <w:tblPr>
-      <w:tblCellMar>
-        <w:top w:w="0" w:type="dxa"/>
-        <w:left w:w="0" w:type="dxa"/>
-        <w:bottom w:w="0" w:type="dxa"/>
-        <w:right w:w="0" w:type="dxa"/>
-      </w:tblCellMar>
-    </w:tblPr>
-  </w:style>
-  <w:style w:type="table" w:styleId="TableGrid0">
-    <w:name w:val="Table Grid"/>
-    <w:basedOn w:val="TableNormal"/>
-    <w:uiPriority w:val="59"/>
-    <w:rsid w:val="00BB0806"/>
-    <w:pPr>
-      <w:spacing w:after="0" w:line="240" w:lineRule="auto"/>
-    </w:pPr>
-    <w:rPr>
-      <w:rFonts w:ascii="Calibri" w:eastAsia="Calibri" w:hAnsi="Calibri" w:cs="Times New Roman"/>
-      <w:sz w:val="20"/>
-      <w:szCs w:val="20"/>
-    </w:rPr>
-    <w:tblPr>
-      <w:tblInd w:w="0" w:type="dxa"/>
-      <w:tblBorders>
-        <w:top w:val="single" w:sz="4" w:space="0" w:color="000000"/>
-        <w:left w:val="single" w:sz="4" w:space="0" w:color="000000"/>
-        <w:bottom w:val="single" w:sz="4" w:space="0" w:color="000000"/>
-        <w:right w:val="single" w:sz="4" w:space="0" w:color="000000"/>
-        <w:insideH w:val="single" w:sz="4" w:space="0" w:color="000000"/>
-        <w:insideV w:val="single" w:sz="4" w:space="0" w:color="000000"/>
-      </w:tblBorders>
-      <w:tblCellMar>
-        <w:top w:w="0" w:type="dxa"/>
-        <w:left w:w="108" w:type="dxa"/>
-        <w:bottom w:w="0" w:type="dxa"/>
-        <w:right w:w="108" w:type="dxa"/>
-      </w:tblCellMar>
     </w:tblPr>
   </w:style>
   <w:style w:type="paragraph" w:styleId="ListParagraph">
@@ -4796,7 +4822,7 @@
   <a:extraClrSchemeLst/>
   <a:extLst>
     <a:ext uri="{05A4C25C-085E-4340-85A3-A5531E510DB2}">
-      <thm15:themeFamily xmlns="" xmlns:thm15="http://schemas.microsoft.com/office/thememl/2012/main" name="Office Theme" id="{62F939B6-93AF-4DB8-9C6B-D6C7DFDC589F}" vid="{4A3C46E8-61CC-4603-A589-7422A47A8E4A}"/>
+      <thm15:themeFamily xmlns:thm15="http://schemas.microsoft.com/office/thememl/2012/main" name="Office Theme" id="{62F939B6-93AF-4DB8-9C6B-D6C7DFDC589F}" vid="{4A3C46E8-61CC-4603-A589-7422A47A8E4A}"/>
     </a:ext>
   </a:extLst>
 </a:theme>

</xml_diff>